<commit_message>
Completed Feasibility section and started Work Plan section
</commit_message>
<xml_diff>
--- a/CM3203_Initial_Plan.docx
+++ b/CM3203_Initial_Plan.docx
@@ -3340,6 +3340,376 @@
     </w:p>
     <w:p>
       <w:pPr>
+        <w:spacing w:line="276" w:lineRule="auto"/>
+        <w:rPr>
+          <w:sz w:val="24"/>
+          <w:szCs w:val="24"/>
+        </w:rPr>
+      </w:pPr>
+      <w:r>
+        <w:rPr>
+          <w:sz w:val="24"/>
+          <w:szCs w:val="24"/>
+        </w:rPr>
+        <w:t xml:space="preserve">The data I will be </w:t>
+      </w:r>
+      <w:r>
+        <w:rPr>
+          <w:sz w:val="24"/>
+          <w:szCs w:val="24"/>
+        </w:rPr>
+        <w:t>collect</w:t>
+      </w:r>
+      <w:r>
+        <w:rPr>
+          <w:sz w:val="24"/>
+          <w:szCs w:val="24"/>
+        </w:rPr>
+        <w:t>ing in this project is all</w:t>
+      </w:r>
+      <w:r>
+        <w:rPr>
+          <w:sz w:val="24"/>
+          <w:szCs w:val="24"/>
+        </w:rPr>
+        <w:t xml:space="preserve"> </w:t>
+      </w:r>
+      <w:r>
+        <w:rPr>
+          <w:sz w:val="24"/>
+          <w:szCs w:val="24"/>
+        </w:rPr>
+        <w:t xml:space="preserve">non-personal </w:t>
+      </w:r>
+      <w:r>
+        <w:rPr>
+          <w:sz w:val="24"/>
+          <w:szCs w:val="24"/>
+        </w:rPr>
+        <w:t>secondary data</w:t>
+      </w:r>
+      <w:r>
+        <w:rPr>
+          <w:sz w:val="24"/>
+          <w:szCs w:val="24"/>
+        </w:rPr>
+        <w:t xml:space="preserve">; therefore, I need no ethical approval </w:t>
+      </w:r>
+      <w:r>
+        <w:rPr>
+          <w:sz w:val="24"/>
+          <w:szCs w:val="24"/>
+        </w:rPr>
+        <w:t xml:space="preserve">to </w:t>
+      </w:r>
+      <w:r>
+        <w:rPr>
+          <w:sz w:val="24"/>
+          <w:szCs w:val="24"/>
+        </w:rPr>
+        <w:t>use it</w:t>
+      </w:r>
+      <w:r>
+        <w:rPr>
+          <w:sz w:val="24"/>
+          <w:szCs w:val="24"/>
+        </w:rPr>
+        <w:t>.</w:t>
+      </w:r>
+    </w:p>
+    <w:p>
+      <w:pPr>
+        <w:spacing w:line="276" w:lineRule="auto"/>
+        <w:rPr>
+          <w:sz w:val="24"/>
+          <w:szCs w:val="24"/>
+        </w:rPr>
+      </w:pPr>
+      <w:r>
+        <w:rPr>
+          <w:sz w:val="24"/>
+          <w:szCs w:val="24"/>
+        </w:rPr>
+        <w:t xml:space="preserve">Data </w:t>
+      </w:r>
+      <w:r>
+        <w:rPr>
+          <w:sz w:val="24"/>
+          <w:szCs w:val="24"/>
+        </w:rPr>
+        <w:t xml:space="preserve">downloaded from </w:t>
+      </w:r>
+      <w:proofErr w:type="spellStart"/>
+      <w:r>
+        <w:rPr>
+          <w:sz w:val="24"/>
+          <w:szCs w:val="24"/>
+        </w:rPr>
+        <w:t>Digimap</w:t>
+      </w:r>
+      <w:proofErr w:type="spellEnd"/>
+      <w:r>
+        <w:rPr>
+          <w:sz w:val="24"/>
+          <w:szCs w:val="24"/>
+        </w:rPr>
+        <w:t xml:space="preserve"> OS services</w:t>
+      </w:r>
+      <w:r>
+        <w:rPr>
+          <w:sz w:val="24"/>
+          <w:szCs w:val="24"/>
+        </w:rPr>
+        <w:t xml:space="preserve"> </w:t>
+      </w:r>
+      <w:r>
+        <w:rPr>
+          <w:sz w:val="24"/>
+          <w:szCs w:val="24"/>
+        </w:rPr>
+        <w:t>require agreement to</w:t>
+      </w:r>
+      <w:r>
+        <w:rPr>
+          <w:sz w:val="24"/>
+          <w:szCs w:val="24"/>
+        </w:rPr>
+        <w:t xml:space="preserve"> an </w:t>
+      </w:r>
+      <w:r>
+        <w:rPr>
+          <w:sz w:val="24"/>
+          <w:szCs w:val="24"/>
+        </w:rPr>
+        <w:t xml:space="preserve">Ordinance Survey </w:t>
+      </w:r>
+      <w:r>
+        <w:rPr>
+          <w:sz w:val="24"/>
+          <w:szCs w:val="24"/>
+        </w:rPr>
+        <w:t>Educational User Licence</w:t>
+      </w:r>
+      <w:r>
+        <w:rPr>
+          <w:sz w:val="24"/>
+          <w:szCs w:val="24"/>
+        </w:rPr>
+        <w:t xml:space="preserve">. </w:t>
+      </w:r>
+      <w:r>
+        <w:rPr>
+          <w:sz w:val="24"/>
+          <w:szCs w:val="24"/>
+        </w:rPr>
+        <w:t xml:space="preserve">I </w:t>
+      </w:r>
+      <w:r>
+        <w:rPr>
+          <w:sz w:val="24"/>
+          <w:szCs w:val="24"/>
+        </w:rPr>
+        <w:t>can</w:t>
+      </w:r>
+      <w:r>
+        <w:rPr>
+          <w:sz w:val="24"/>
+          <w:szCs w:val="24"/>
+        </w:rPr>
+        <w:t xml:space="preserve"> agree to this </w:t>
+      </w:r>
+      <w:r>
+        <w:rPr>
+          <w:sz w:val="24"/>
+          <w:szCs w:val="24"/>
+        </w:rPr>
+        <w:t>licence</w:t>
+      </w:r>
+      <w:r>
+        <w:rPr>
+          <w:sz w:val="24"/>
+          <w:szCs w:val="24"/>
+        </w:rPr>
+        <w:t xml:space="preserve"> via my </w:t>
+      </w:r>
+      <w:r>
+        <w:rPr>
+          <w:sz w:val="24"/>
+          <w:szCs w:val="24"/>
+        </w:rPr>
+        <w:t xml:space="preserve">status as an </w:t>
+      </w:r>
+      <w:r>
+        <w:rPr>
+          <w:sz w:val="24"/>
+          <w:szCs w:val="24"/>
+        </w:rPr>
+        <w:t>undergraduate</w:t>
+      </w:r>
+      <w:r>
+        <w:rPr>
+          <w:sz w:val="24"/>
+          <w:szCs w:val="24"/>
+        </w:rPr>
+        <w:t xml:space="preserve"> student at Cardiff University.</w:t>
+      </w:r>
+      <w:r>
+        <w:rPr>
+          <w:sz w:val="24"/>
+          <w:szCs w:val="24"/>
+        </w:rPr>
+        <w:t xml:space="preserve"> </w:t>
+      </w:r>
+      <w:r>
+        <w:rPr>
+          <w:sz w:val="24"/>
+          <w:szCs w:val="24"/>
+        </w:rPr>
+        <w:t xml:space="preserve">I </w:t>
+      </w:r>
+      <w:r>
+        <w:rPr>
+          <w:sz w:val="24"/>
+          <w:szCs w:val="24"/>
+        </w:rPr>
+        <w:t xml:space="preserve">will also be </w:t>
+      </w:r>
+      <w:r>
+        <w:rPr>
+          <w:sz w:val="24"/>
+          <w:szCs w:val="24"/>
+        </w:rPr>
+        <w:t>using data from the 2021 UK census</w:t>
+      </w:r>
+      <w:r>
+        <w:rPr>
+          <w:sz w:val="24"/>
+          <w:szCs w:val="24"/>
+        </w:rPr>
+        <w:t>, this data requires no licencing to download and use</w:t>
+      </w:r>
+      <w:r>
+        <w:rPr>
+          <w:sz w:val="24"/>
+          <w:szCs w:val="24"/>
+        </w:rPr>
+        <w:t>.</w:t>
+      </w:r>
+    </w:p>
+    <w:p>
+      <w:pPr>
+        <w:spacing w:line="276" w:lineRule="auto"/>
+        <w:rPr>
+          <w:sz w:val="24"/>
+          <w:szCs w:val="24"/>
+        </w:rPr>
+      </w:pPr>
+      <w:r>
+        <w:rPr>
+          <w:sz w:val="24"/>
+          <w:szCs w:val="24"/>
+        </w:rPr>
+        <w:t xml:space="preserve">To run the system once it has been built, </w:t>
+      </w:r>
+      <w:r>
+        <w:rPr>
+          <w:sz w:val="24"/>
+          <w:szCs w:val="24"/>
+        </w:rPr>
+        <w:t xml:space="preserve">there will be a few feasible requirements, these include a </w:t>
+      </w:r>
+      <w:r>
+        <w:rPr>
+          <w:sz w:val="24"/>
+          <w:szCs w:val="24"/>
+        </w:rPr>
+        <w:t>desktop or laptop with a processor and storage capable of deal</w:t>
+      </w:r>
+      <w:r>
+        <w:rPr>
+          <w:sz w:val="24"/>
+          <w:szCs w:val="24"/>
+        </w:rPr>
+        <w:t>ing with small data sets, as well as the latest version of python installed and a provided list of required libraries.</w:t>
+      </w:r>
+    </w:p>
+    <w:p>
+      <w:pPr>
+        <w:spacing w:line="276" w:lineRule="auto"/>
+        <w:rPr>
+          <w:sz w:val="24"/>
+          <w:szCs w:val="24"/>
+        </w:rPr>
+      </w:pPr>
+    </w:p>
+    <w:p>
+      <w:pPr>
+        <w:spacing w:line="276" w:lineRule="auto"/>
+        <w:rPr>
+          <w:sz w:val="24"/>
+          <w:szCs w:val="24"/>
+        </w:rPr>
+      </w:pPr>
+      <w:r>
+        <w:rPr>
+          <w:sz w:val="24"/>
+          <w:szCs w:val="24"/>
+        </w:rPr>
+        <w:t xml:space="preserve">My solution is feasible because the data I need is accessible, </w:t>
+      </w:r>
+      <w:r>
+        <w:rPr>
+          <w:sz w:val="24"/>
+          <w:szCs w:val="24"/>
+        </w:rPr>
+        <w:t xml:space="preserve">and the system needs a low spec computer to </w:t>
+      </w:r>
+      <w:r>
+        <w:rPr>
+          <w:sz w:val="24"/>
+          <w:szCs w:val="24"/>
+        </w:rPr>
+        <w:t>code and run.</w:t>
+      </w:r>
+    </w:p>
+    <w:p>
+      <w:pPr>
+        <w:spacing w:line="276" w:lineRule="auto"/>
+        <w:rPr>
+          <w:sz w:val="24"/>
+          <w:szCs w:val="24"/>
+        </w:rPr>
+      </w:pPr>
+    </w:p>
+    <w:p>
+      <w:pPr>
+        <w:spacing w:line="276" w:lineRule="auto"/>
+        <w:rPr>
+          <w:sz w:val="24"/>
+          <w:szCs w:val="24"/>
+        </w:rPr>
+      </w:pPr>
+    </w:p>
+    <w:p>
+      <w:pPr>
+        <w:spacing w:line="276" w:lineRule="auto"/>
+        <w:rPr>
+          <w:sz w:val="24"/>
+          <w:szCs w:val="24"/>
+        </w:rPr>
+      </w:pPr>
+    </w:p>
+    <w:p>
+      <w:pPr>
+        <w:spacing w:line="276" w:lineRule="auto"/>
+        <w:rPr>
+          <w:sz w:val="24"/>
+          <w:szCs w:val="24"/>
+        </w:rPr>
+      </w:pPr>
+    </w:p>
+    <w:p>
+      <w:pPr>
         <w:rPr>
           <w:sz w:val="24"/>
           <w:szCs w:val="24"/>
@@ -3540,6 +3910,1209 @@
     </w:p>
     <w:p>
       <w:pPr>
+        <w:spacing w:line="276" w:lineRule="auto"/>
+        <w:rPr>
+          <w:b/>
+          <w:bCs/>
+          <w:sz w:val="24"/>
+          <w:szCs w:val="24"/>
+        </w:rPr>
+      </w:pPr>
+      <w:r>
+        <w:rPr>
+          <w:b/>
+          <w:bCs/>
+          <w:sz w:val="24"/>
+          <w:szCs w:val="24"/>
+        </w:rPr>
+        <w:t>Week 1</w:t>
+      </w:r>
+    </w:p>
+    <w:p>
+      <w:pPr>
+        <w:spacing w:line="276" w:lineRule="auto"/>
+        <w:rPr>
+          <w:sz w:val="24"/>
+          <w:szCs w:val="24"/>
+        </w:rPr>
+      </w:pPr>
+      <w:r>
+        <w:rPr>
+          <w:sz w:val="24"/>
+          <w:szCs w:val="24"/>
+        </w:rPr>
+        <w:t xml:space="preserve">Milestone: </w:t>
+      </w:r>
+      <w:r>
+        <w:rPr>
+          <w:sz w:val="24"/>
+          <w:szCs w:val="24"/>
+        </w:rPr>
+        <w:t>Complete Initial Plan</w:t>
+      </w:r>
+    </w:p>
+    <w:p>
+      <w:pPr>
+        <w:pStyle w:val="ListParagraph"/>
+        <w:numPr>
+          <w:ilvl w:val="0"/>
+          <w:numId w:val="12"/>
+        </w:numPr>
+        <w:spacing w:line="276" w:lineRule="auto"/>
+        <w:rPr>
+          <w:sz w:val="24"/>
+          <w:szCs w:val="24"/>
+        </w:rPr>
+      </w:pPr>
+      <w:r>
+        <w:rPr>
+          <w:sz w:val="24"/>
+          <w:szCs w:val="24"/>
+        </w:rPr>
+        <w:t>Tasks: Write</w:t>
+      </w:r>
+      <w:r>
+        <w:rPr>
+          <w:sz w:val="24"/>
+          <w:szCs w:val="24"/>
+        </w:rPr>
+        <w:t xml:space="preserve"> the</w:t>
+      </w:r>
+      <w:r>
+        <w:rPr>
+          <w:sz w:val="24"/>
+          <w:szCs w:val="24"/>
+        </w:rPr>
+        <w:t xml:space="preserve"> </w:t>
+      </w:r>
+      <w:r>
+        <w:rPr>
+          <w:sz w:val="24"/>
+          <w:szCs w:val="24"/>
+        </w:rPr>
+        <w:t>four sections of</w:t>
+      </w:r>
+      <w:r>
+        <w:rPr>
+          <w:sz w:val="24"/>
+          <w:szCs w:val="24"/>
+        </w:rPr>
+        <w:t xml:space="preserve"> the</w:t>
+      </w:r>
+      <w:r>
+        <w:rPr>
+          <w:sz w:val="24"/>
+          <w:szCs w:val="24"/>
+        </w:rPr>
+        <w:t xml:space="preserve"> initial plan covering context, aims, feasibility, and work plan</w:t>
+      </w:r>
+      <w:r>
+        <w:rPr>
+          <w:sz w:val="24"/>
+          <w:szCs w:val="24"/>
+        </w:rPr>
+        <w:t>.</w:t>
+      </w:r>
+    </w:p>
+    <w:p>
+      <w:pPr>
+        <w:pStyle w:val="ListParagraph"/>
+        <w:numPr>
+          <w:ilvl w:val="0"/>
+          <w:numId w:val="12"/>
+        </w:numPr>
+        <w:spacing w:line="276" w:lineRule="auto"/>
+        <w:rPr>
+          <w:sz w:val="24"/>
+          <w:szCs w:val="24"/>
+        </w:rPr>
+      </w:pPr>
+      <w:r>
+        <w:rPr>
+          <w:sz w:val="24"/>
+          <w:szCs w:val="24"/>
+        </w:rPr>
+        <w:t xml:space="preserve">Deliverable: </w:t>
+      </w:r>
+      <w:r>
+        <w:rPr>
+          <w:sz w:val="24"/>
+          <w:szCs w:val="24"/>
+        </w:rPr>
+        <w:t xml:space="preserve">An </w:t>
+      </w:r>
+      <w:r>
+        <w:rPr>
+          <w:sz w:val="24"/>
+          <w:szCs w:val="24"/>
+        </w:rPr>
+        <w:t xml:space="preserve">Initial Plan </w:t>
+      </w:r>
+      <w:r>
+        <w:rPr>
+          <w:sz w:val="24"/>
+          <w:szCs w:val="24"/>
+        </w:rPr>
+        <w:t>document that</w:t>
+      </w:r>
+      <w:r>
+        <w:rPr>
+          <w:sz w:val="24"/>
+          <w:szCs w:val="24"/>
+        </w:rPr>
+        <w:t xml:space="preserve"> describes the outline and plan for my solution and how I will achieve it.</w:t>
+      </w:r>
+    </w:p>
+    <w:p>
+      <w:pPr>
+        <w:spacing w:line="276" w:lineRule="auto"/>
+        <w:rPr>
+          <w:sz w:val="24"/>
+          <w:szCs w:val="24"/>
+        </w:rPr>
+      </w:pPr>
+    </w:p>
+    <w:p>
+      <w:pPr>
+        <w:spacing w:line="276" w:lineRule="auto"/>
+        <w:rPr>
+          <w:b/>
+          <w:bCs/>
+          <w:sz w:val="24"/>
+          <w:szCs w:val="24"/>
+        </w:rPr>
+      </w:pPr>
+      <w:r>
+        <w:rPr>
+          <w:b/>
+          <w:bCs/>
+          <w:sz w:val="24"/>
+          <w:szCs w:val="24"/>
+        </w:rPr>
+        <w:t>Week 2</w:t>
+      </w:r>
+    </w:p>
+    <w:p>
+      <w:pPr>
+        <w:spacing w:line="276" w:lineRule="auto"/>
+        <w:rPr>
+          <w:sz w:val="24"/>
+          <w:szCs w:val="24"/>
+        </w:rPr>
+      </w:pPr>
+      <w:r>
+        <w:rPr>
+          <w:sz w:val="24"/>
+          <w:szCs w:val="24"/>
+        </w:rPr>
+        <w:t>Milestone: Background reading on current urban planning and layout standards</w:t>
+      </w:r>
+    </w:p>
+    <w:p>
+      <w:pPr>
+        <w:pStyle w:val="ListParagraph"/>
+        <w:numPr>
+          <w:ilvl w:val="0"/>
+          <w:numId w:val="13"/>
+        </w:numPr>
+        <w:spacing w:line="276" w:lineRule="auto"/>
+        <w:rPr>
+          <w:sz w:val="24"/>
+          <w:szCs w:val="24"/>
+        </w:rPr>
+      </w:pPr>
+      <w:r>
+        <w:rPr>
+          <w:sz w:val="24"/>
+          <w:szCs w:val="24"/>
+        </w:rPr>
+        <w:t>Tasks: Research whether there are already views on the impact of urban layout. Write up what I've found in my research.</w:t>
+      </w:r>
+    </w:p>
+    <w:p>
+      <w:pPr>
+        <w:spacing w:line="276" w:lineRule="auto"/>
+        <w:rPr>
+          <w:sz w:val="24"/>
+          <w:szCs w:val="24"/>
+        </w:rPr>
+      </w:pPr>
+      <w:r>
+        <w:rPr>
+          <w:sz w:val="24"/>
+          <w:szCs w:val="24"/>
+        </w:rPr>
+        <w:t>Milestone: Cho</w:t>
+      </w:r>
+      <w:r>
+        <w:rPr>
+          <w:sz w:val="24"/>
+          <w:szCs w:val="24"/>
+        </w:rPr>
+        <w:t>o</w:t>
+      </w:r>
+      <w:r>
+        <w:rPr>
+          <w:sz w:val="24"/>
+          <w:szCs w:val="24"/>
+        </w:rPr>
+        <w:t>se and download dataset</w:t>
+      </w:r>
+      <w:r>
+        <w:rPr>
+          <w:sz w:val="24"/>
+          <w:szCs w:val="24"/>
+        </w:rPr>
+        <w:t>s</w:t>
+      </w:r>
+      <w:r>
+        <w:rPr>
+          <w:sz w:val="24"/>
+          <w:szCs w:val="24"/>
+        </w:rPr>
+        <w:t xml:space="preserve"> for</w:t>
+      </w:r>
+      <w:r>
+        <w:rPr>
+          <w:sz w:val="24"/>
+          <w:szCs w:val="24"/>
+        </w:rPr>
+        <w:t xml:space="preserve"> POI data and census data</w:t>
+      </w:r>
+    </w:p>
+    <w:p>
+      <w:pPr>
+        <w:pStyle w:val="ListParagraph"/>
+        <w:numPr>
+          <w:ilvl w:val="0"/>
+          <w:numId w:val="13"/>
+        </w:numPr>
+        <w:spacing w:line="276" w:lineRule="auto"/>
+        <w:rPr>
+          <w:sz w:val="24"/>
+          <w:szCs w:val="24"/>
+        </w:rPr>
+      </w:pPr>
+      <w:r>
+        <w:rPr>
+          <w:sz w:val="24"/>
+          <w:szCs w:val="24"/>
+        </w:rPr>
+        <w:t xml:space="preserve">Tasks: </w:t>
+      </w:r>
+      <w:r>
+        <w:rPr>
+          <w:sz w:val="24"/>
+          <w:szCs w:val="24"/>
+        </w:rPr>
+        <w:t xml:space="preserve">Research </w:t>
+      </w:r>
+      <w:r>
+        <w:rPr>
+          <w:sz w:val="24"/>
+          <w:szCs w:val="24"/>
+        </w:rPr>
+        <w:t>the different datasets I can use to get POI data</w:t>
+      </w:r>
+      <w:r>
+        <w:rPr>
+          <w:sz w:val="24"/>
+          <w:szCs w:val="24"/>
+        </w:rPr>
+        <w:t xml:space="preserve"> and </w:t>
+      </w:r>
+      <w:r>
+        <w:rPr>
+          <w:sz w:val="24"/>
+          <w:szCs w:val="24"/>
+        </w:rPr>
+        <w:t>which part of the 2021 census I want to analyse.</w:t>
+      </w:r>
+      <w:r>
+        <w:rPr>
+          <w:sz w:val="24"/>
+          <w:szCs w:val="24"/>
+        </w:rPr>
+        <w:t xml:space="preserve"> </w:t>
+      </w:r>
+      <w:r>
+        <w:rPr>
+          <w:sz w:val="24"/>
+          <w:szCs w:val="24"/>
+        </w:rPr>
+        <w:t>W</w:t>
+      </w:r>
+      <w:r>
+        <w:rPr>
+          <w:sz w:val="24"/>
+          <w:szCs w:val="24"/>
+        </w:rPr>
+        <w:t>rite up my re</w:t>
+      </w:r>
+      <w:r>
+        <w:rPr>
+          <w:sz w:val="24"/>
+          <w:szCs w:val="24"/>
+        </w:rPr>
+        <w:t>search and decisions.</w:t>
+      </w:r>
+    </w:p>
+    <w:p>
+      <w:pPr>
+        <w:spacing w:line="276" w:lineRule="auto"/>
+        <w:rPr>
+          <w:sz w:val="24"/>
+          <w:szCs w:val="24"/>
+        </w:rPr>
+      </w:pPr>
+    </w:p>
+    <w:p>
+      <w:pPr>
+        <w:spacing w:line="276" w:lineRule="auto"/>
+        <w:rPr>
+          <w:b/>
+          <w:bCs/>
+          <w:sz w:val="24"/>
+          <w:szCs w:val="24"/>
+        </w:rPr>
+      </w:pPr>
+      <w:r>
+        <w:rPr>
+          <w:b/>
+          <w:bCs/>
+          <w:sz w:val="24"/>
+          <w:szCs w:val="24"/>
+        </w:rPr>
+        <w:t>Week 3</w:t>
+      </w:r>
+    </w:p>
+    <w:p>
+      <w:pPr>
+        <w:spacing w:line="276" w:lineRule="auto"/>
+        <w:rPr>
+          <w:sz w:val="24"/>
+          <w:szCs w:val="24"/>
+        </w:rPr>
+      </w:pPr>
+      <w:r>
+        <w:rPr>
+          <w:sz w:val="24"/>
+          <w:szCs w:val="24"/>
+        </w:rPr>
+        <w:t xml:space="preserve">Milestone: </w:t>
+      </w:r>
+      <w:r>
+        <w:rPr>
+          <w:sz w:val="24"/>
+          <w:szCs w:val="24"/>
+        </w:rPr>
+        <w:t>Review of</w:t>
+      </w:r>
+      <w:r>
+        <w:rPr>
+          <w:sz w:val="24"/>
+          <w:szCs w:val="24"/>
+        </w:rPr>
+        <w:t xml:space="preserve"> related works on identifying functional regions</w:t>
+      </w:r>
+    </w:p>
+    <w:p>
+      <w:pPr>
+        <w:pStyle w:val="ListParagraph"/>
+        <w:numPr>
+          <w:ilvl w:val="0"/>
+          <w:numId w:val="13"/>
+        </w:numPr>
+        <w:spacing w:line="276" w:lineRule="auto"/>
+        <w:rPr>
+          <w:sz w:val="24"/>
+          <w:szCs w:val="24"/>
+        </w:rPr>
+      </w:pPr>
+      <w:r>
+        <w:rPr>
+          <w:sz w:val="24"/>
+          <w:szCs w:val="24"/>
+        </w:rPr>
+        <w:lastRenderedPageBreak/>
+        <w:t xml:space="preserve">Tasks: </w:t>
+      </w:r>
+      <w:r>
+        <w:rPr>
+          <w:sz w:val="24"/>
+          <w:szCs w:val="24"/>
+        </w:rPr>
+        <w:t>I will r</w:t>
+      </w:r>
+      <w:r>
+        <w:rPr>
+          <w:sz w:val="24"/>
+          <w:szCs w:val="24"/>
+        </w:rPr>
+        <w:t xml:space="preserve">esearch </w:t>
+      </w:r>
+      <w:r>
+        <w:rPr>
+          <w:sz w:val="24"/>
+          <w:szCs w:val="24"/>
+        </w:rPr>
+        <w:t xml:space="preserve">previous projects </w:t>
+      </w:r>
+      <w:r>
+        <w:rPr>
+          <w:sz w:val="24"/>
+          <w:szCs w:val="24"/>
+        </w:rPr>
+        <w:t>and</w:t>
+      </w:r>
+      <w:r>
+        <w:rPr>
+          <w:sz w:val="24"/>
+          <w:szCs w:val="24"/>
+        </w:rPr>
+        <w:t xml:space="preserve"> articles on region identification and </w:t>
+      </w:r>
+      <w:r>
+        <w:rPr>
+          <w:sz w:val="24"/>
+          <w:szCs w:val="24"/>
+        </w:rPr>
+        <w:t xml:space="preserve">POI data analysis to identify </w:t>
+      </w:r>
+      <w:r>
+        <w:rPr>
+          <w:sz w:val="24"/>
+          <w:szCs w:val="24"/>
+        </w:rPr>
+        <w:t xml:space="preserve">potential data </w:t>
+      </w:r>
+      <w:r>
+        <w:rPr>
+          <w:sz w:val="24"/>
+          <w:szCs w:val="24"/>
+        </w:rPr>
+        <w:t>analysis</w:t>
+      </w:r>
+      <w:r>
+        <w:rPr>
+          <w:sz w:val="24"/>
+          <w:szCs w:val="24"/>
+        </w:rPr>
+        <w:t xml:space="preserve"> methods I could use in my system</w:t>
+      </w:r>
+      <w:r>
+        <w:rPr>
+          <w:sz w:val="24"/>
+          <w:szCs w:val="24"/>
+        </w:rPr>
+        <w:t>.</w:t>
+      </w:r>
+    </w:p>
+    <w:p>
+      <w:pPr>
+        <w:spacing w:line="276" w:lineRule="auto"/>
+        <w:rPr>
+          <w:sz w:val="24"/>
+          <w:szCs w:val="24"/>
+        </w:rPr>
+      </w:pPr>
+    </w:p>
+    <w:p>
+      <w:pPr>
+        <w:spacing w:line="276" w:lineRule="auto"/>
+        <w:rPr>
+          <w:b/>
+          <w:bCs/>
+          <w:sz w:val="24"/>
+          <w:szCs w:val="24"/>
+        </w:rPr>
+      </w:pPr>
+      <w:r>
+        <w:rPr>
+          <w:b/>
+          <w:bCs/>
+          <w:sz w:val="24"/>
+          <w:szCs w:val="24"/>
+        </w:rPr>
+        <w:t>Week 4</w:t>
+      </w:r>
+    </w:p>
+    <w:p>
+      <w:pPr>
+        <w:spacing w:line="276" w:lineRule="auto"/>
+        <w:rPr>
+          <w:sz w:val="24"/>
+          <w:szCs w:val="24"/>
+        </w:rPr>
+      </w:pPr>
+      <w:r>
+        <w:rPr>
+          <w:sz w:val="24"/>
+          <w:szCs w:val="24"/>
+        </w:rPr>
+        <w:t xml:space="preserve">Milestone: </w:t>
+      </w:r>
+      <w:r>
+        <w:rPr>
+          <w:sz w:val="24"/>
+          <w:szCs w:val="24"/>
+        </w:rPr>
+        <w:t>The system</w:t>
+      </w:r>
+      <w:r>
+        <w:rPr>
+          <w:sz w:val="24"/>
+          <w:szCs w:val="24"/>
+        </w:rPr>
+        <w:t xml:space="preserve"> will be able to </w:t>
+      </w:r>
+      <w:r>
+        <w:rPr>
+          <w:sz w:val="24"/>
+          <w:szCs w:val="24"/>
+        </w:rPr>
+        <w:t>take in and clean data</w:t>
+      </w:r>
+    </w:p>
+    <w:p>
+      <w:pPr>
+        <w:pStyle w:val="ListParagraph"/>
+        <w:numPr>
+          <w:ilvl w:val="0"/>
+          <w:numId w:val="13"/>
+        </w:numPr>
+        <w:spacing w:line="276" w:lineRule="auto"/>
+        <w:rPr>
+          <w:sz w:val="24"/>
+          <w:szCs w:val="24"/>
+        </w:rPr>
+      </w:pPr>
+      <w:r>
+        <w:rPr>
+          <w:sz w:val="24"/>
+          <w:szCs w:val="24"/>
+        </w:rPr>
+        <w:t xml:space="preserve">Tasks: </w:t>
+      </w:r>
+      <w:r>
+        <w:rPr>
+          <w:sz w:val="24"/>
+          <w:szCs w:val="24"/>
+        </w:rPr>
+        <w:t>I will u</w:t>
+      </w:r>
+      <w:r>
+        <w:rPr>
+          <w:sz w:val="24"/>
+          <w:szCs w:val="24"/>
+        </w:rPr>
+        <w:t xml:space="preserve">se </w:t>
+      </w:r>
+      <w:r>
+        <w:rPr>
+          <w:sz w:val="24"/>
+          <w:szCs w:val="24"/>
+        </w:rPr>
+        <w:t>Python</w:t>
+      </w:r>
+      <w:r>
+        <w:rPr>
+          <w:sz w:val="24"/>
+          <w:szCs w:val="24"/>
+        </w:rPr>
+        <w:t xml:space="preserve"> libraries to handle inputting geospatial data</w:t>
+      </w:r>
+      <w:r>
+        <w:rPr>
+          <w:sz w:val="24"/>
+          <w:szCs w:val="24"/>
+        </w:rPr>
+        <w:t xml:space="preserve">. </w:t>
+      </w:r>
+      <w:r>
+        <w:rPr>
+          <w:sz w:val="24"/>
+          <w:szCs w:val="24"/>
+        </w:rPr>
+        <w:t>I will n</w:t>
+      </w:r>
+      <w:r>
+        <w:rPr>
+          <w:sz w:val="24"/>
+          <w:szCs w:val="24"/>
+        </w:rPr>
+        <w:t xml:space="preserve">ormalise </w:t>
+      </w:r>
+      <w:r>
+        <w:rPr>
+          <w:sz w:val="24"/>
+          <w:szCs w:val="24"/>
+        </w:rPr>
+        <w:t>data entries</w:t>
+      </w:r>
+      <w:r>
+        <w:rPr>
+          <w:sz w:val="24"/>
+          <w:szCs w:val="24"/>
+        </w:rPr>
+        <w:t xml:space="preserve"> </w:t>
+      </w:r>
+      <w:r>
+        <w:rPr>
+          <w:sz w:val="24"/>
+          <w:szCs w:val="24"/>
+        </w:rPr>
+        <w:t>so that processing the data is consistent</w:t>
+      </w:r>
+      <w:r>
+        <w:rPr>
+          <w:sz w:val="24"/>
+          <w:szCs w:val="24"/>
+        </w:rPr>
+        <w:t>.</w:t>
+      </w:r>
+    </w:p>
+    <w:p>
+      <w:pPr>
+        <w:pStyle w:val="ListParagraph"/>
+        <w:numPr>
+          <w:ilvl w:val="0"/>
+          <w:numId w:val="13"/>
+        </w:numPr>
+        <w:spacing w:line="276" w:lineRule="auto"/>
+        <w:rPr>
+          <w:sz w:val="24"/>
+          <w:szCs w:val="24"/>
+        </w:rPr>
+      </w:pPr>
+      <w:r>
+        <w:rPr>
+          <w:sz w:val="24"/>
+          <w:szCs w:val="24"/>
+        </w:rPr>
+        <w:t xml:space="preserve">Deliverable: A </w:t>
+      </w:r>
+      <w:r>
+        <w:rPr>
+          <w:sz w:val="24"/>
+          <w:szCs w:val="24"/>
+        </w:rPr>
+        <w:t>Python</w:t>
+      </w:r>
+      <w:r>
+        <w:rPr>
+          <w:sz w:val="24"/>
+          <w:szCs w:val="24"/>
+        </w:rPr>
+        <w:t xml:space="preserve"> system for </w:t>
+      </w:r>
+      <w:r>
+        <w:rPr>
+          <w:sz w:val="24"/>
+          <w:szCs w:val="24"/>
+        </w:rPr>
+        <w:t>collecting data</w:t>
+      </w:r>
+      <w:r>
+        <w:rPr>
+          <w:sz w:val="24"/>
+          <w:szCs w:val="24"/>
+        </w:rPr>
+        <w:t xml:space="preserve"> (used via a terminal at this stage).</w:t>
+      </w:r>
+    </w:p>
+    <w:p>
+      <w:pPr>
+        <w:spacing w:line="276" w:lineRule="auto"/>
+        <w:rPr>
+          <w:sz w:val="24"/>
+          <w:szCs w:val="24"/>
+        </w:rPr>
+      </w:pPr>
+      <w:r>
+        <w:rPr>
+          <w:sz w:val="24"/>
+          <w:szCs w:val="24"/>
+        </w:rPr>
+        <w:t>Milestone:</w:t>
+      </w:r>
+      <w:r>
+        <w:rPr>
+          <w:sz w:val="24"/>
+          <w:szCs w:val="24"/>
+        </w:rPr>
+        <w:t xml:space="preserve"> </w:t>
+      </w:r>
+      <w:r>
+        <w:rPr>
+          <w:sz w:val="24"/>
+          <w:szCs w:val="24"/>
+        </w:rPr>
+        <w:t xml:space="preserve">Data in the system will be </w:t>
+      </w:r>
+      <w:r>
+        <w:rPr>
+          <w:sz w:val="24"/>
+          <w:szCs w:val="24"/>
+        </w:rPr>
+        <w:t>categorised and stored in a spatial database</w:t>
+      </w:r>
+    </w:p>
+    <w:p>
+      <w:pPr>
+        <w:pStyle w:val="ListParagraph"/>
+        <w:numPr>
+          <w:ilvl w:val="0"/>
+          <w:numId w:val="15"/>
+        </w:numPr>
+        <w:spacing w:line="276" w:lineRule="auto"/>
+        <w:rPr>
+          <w:sz w:val="24"/>
+          <w:szCs w:val="24"/>
+        </w:rPr>
+      </w:pPr>
+      <w:r>
+        <w:rPr>
+          <w:sz w:val="24"/>
+          <w:szCs w:val="24"/>
+        </w:rPr>
+        <w:t xml:space="preserve">Tasks: </w:t>
+      </w:r>
+      <w:r>
+        <w:rPr>
+          <w:sz w:val="24"/>
+          <w:szCs w:val="24"/>
+        </w:rPr>
+        <w:t>I will m</w:t>
+      </w:r>
+      <w:r>
+        <w:rPr>
+          <w:sz w:val="24"/>
+          <w:szCs w:val="24"/>
+        </w:rPr>
+        <w:t xml:space="preserve">ake a meaningful categorisation system for </w:t>
+      </w:r>
+      <w:r>
+        <w:rPr>
+          <w:sz w:val="24"/>
+          <w:szCs w:val="24"/>
+        </w:rPr>
+        <w:t xml:space="preserve">the POI data. </w:t>
+      </w:r>
+      <w:r>
+        <w:rPr>
+          <w:sz w:val="24"/>
+          <w:szCs w:val="24"/>
+        </w:rPr>
+        <w:t>I will u</w:t>
+      </w:r>
+      <w:r>
+        <w:rPr>
+          <w:sz w:val="24"/>
+          <w:szCs w:val="24"/>
+        </w:rPr>
+        <w:t xml:space="preserve">se </w:t>
+      </w:r>
+      <w:r>
+        <w:rPr>
+          <w:sz w:val="24"/>
+          <w:szCs w:val="24"/>
+        </w:rPr>
+        <w:t xml:space="preserve">a </w:t>
+      </w:r>
+      <w:r>
+        <w:rPr>
+          <w:sz w:val="24"/>
+          <w:szCs w:val="24"/>
+        </w:rPr>
+        <w:t>Python connection to PostgreSQL</w:t>
+      </w:r>
+      <w:r>
+        <w:rPr>
+          <w:sz w:val="24"/>
+          <w:szCs w:val="24"/>
+        </w:rPr>
+        <w:t xml:space="preserve"> to c</w:t>
+      </w:r>
+      <w:r>
+        <w:rPr>
+          <w:sz w:val="24"/>
+          <w:szCs w:val="24"/>
+        </w:rPr>
+        <w:t>reate</w:t>
+      </w:r>
+      <w:r>
+        <w:rPr>
+          <w:sz w:val="24"/>
+          <w:szCs w:val="24"/>
+        </w:rPr>
+        <w:t xml:space="preserve"> a stor</w:t>
+      </w:r>
+      <w:r>
+        <w:rPr>
+          <w:sz w:val="24"/>
+          <w:szCs w:val="24"/>
+        </w:rPr>
+        <w:t>age for</w:t>
+      </w:r>
+      <w:r>
+        <w:rPr>
+          <w:sz w:val="24"/>
+          <w:szCs w:val="24"/>
+        </w:rPr>
+        <w:t xml:space="preserve"> the data.</w:t>
+      </w:r>
+    </w:p>
+    <w:p>
+      <w:pPr>
+        <w:spacing w:line="276" w:lineRule="auto"/>
+        <w:rPr>
+          <w:sz w:val="24"/>
+          <w:szCs w:val="24"/>
+        </w:rPr>
+      </w:pPr>
+    </w:p>
+    <w:p>
+      <w:pPr>
+        <w:spacing w:line="276" w:lineRule="auto"/>
+        <w:rPr>
+          <w:b/>
+          <w:bCs/>
+          <w:sz w:val="24"/>
+          <w:szCs w:val="24"/>
+        </w:rPr>
+      </w:pPr>
+      <w:r>
+        <w:rPr>
+          <w:b/>
+          <w:bCs/>
+          <w:sz w:val="24"/>
+          <w:szCs w:val="24"/>
+        </w:rPr>
+        <w:t>Week 5</w:t>
+      </w:r>
+    </w:p>
+    <w:p>
+      <w:pPr>
+        <w:spacing w:line="276" w:lineRule="auto"/>
+        <w:rPr>
+          <w:sz w:val="24"/>
+          <w:szCs w:val="24"/>
+        </w:rPr>
+      </w:pPr>
+      <w:r>
+        <w:rPr>
+          <w:sz w:val="24"/>
+          <w:szCs w:val="24"/>
+        </w:rPr>
+        <w:t xml:space="preserve">Milestone: </w:t>
+      </w:r>
+      <w:r>
+        <w:rPr>
+          <w:sz w:val="24"/>
+          <w:szCs w:val="24"/>
+        </w:rPr>
+        <w:t xml:space="preserve">The system will be able to </w:t>
+      </w:r>
+      <w:r>
+        <w:rPr>
+          <w:sz w:val="24"/>
+          <w:szCs w:val="24"/>
+        </w:rPr>
+        <w:t>calculate</w:t>
+      </w:r>
+      <w:r>
+        <w:rPr>
+          <w:sz w:val="24"/>
+          <w:szCs w:val="24"/>
+        </w:rPr>
+        <w:t xml:space="preserve"> </w:t>
+      </w:r>
+      <w:r>
+        <w:rPr>
+          <w:sz w:val="24"/>
+          <w:szCs w:val="24"/>
+        </w:rPr>
+        <w:t>relevant variables to be used in clustering</w:t>
+      </w:r>
+    </w:p>
+    <w:p>
+      <w:pPr>
+        <w:pStyle w:val="ListParagraph"/>
+        <w:numPr>
+          <w:ilvl w:val="0"/>
+          <w:numId w:val="15"/>
+        </w:numPr>
+        <w:spacing w:line="276" w:lineRule="auto"/>
+        <w:rPr>
+          <w:sz w:val="24"/>
+          <w:szCs w:val="24"/>
+        </w:rPr>
+      </w:pPr>
+      <w:r>
+        <w:rPr>
+          <w:sz w:val="24"/>
+          <w:szCs w:val="24"/>
+        </w:rPr>
+        <w:t xml:space="preserve">Tasks: </w:t>
+      </w:r>
+      <w:r>
+        <w:rPr>
+          <w:sz w:val="24"/>
+          <w:szCs w:val="24"/>
+        </w:rPr>
+        <w:t xml:space="preserve">I </w:t>
+      </w:r>
+      <w:r>
+        <w:rPr>
+          <w:sz w:val="24"/>
+          <w:szCs w:val="24"/>
+        </w:rPr>
+        <w:t>will</w:t>
+      </w:r>
+      <w:r>
+        <w:rPr>
+          <w:sz w:val="24"/>
+          <w:szCs w:val="24"/>
+        </w:rPr>
+        <w:t xml:space="preserve"> p</w:t>
+      </w:r>
+      <w:r>
+        <w:rPr>
+          <w:sz w:val="24"/>
+          <w:szCs w:val="24"/>
+        </w:rPr>
+        <w:t xml:space="preserve">rogram methods for calculating features such as </w:t>
+      </w:r>
+      <w:r>
+        <w:rPr>
+          <w:sz w:val="24"/>
+          <w:szCs w:val="24"/>
+        </w:rPr>
+        <w:t xml:space="preserve">POI </w:t>
+      </w:r>
+      <w:r>
+        <w:rPr>
+          <w:sz w:val="24"/>
+          <w:szCs w:val="24"/>
+        </w:rPr>
+        <w:t>density and proximity</w:t>
+      </w:r>
+      <w:r>
+        <w:rPr>
+          <w:sz w:val="24"/>
+          <w:szCs w:val="24"/>
+        </w:rPr>
+        <w:t xml:space="preserve"> using Python libraries.</w:t>
+      </w:r>
+    </w:p>
+    <w:p>
+      <w:pPr>
+        <w:spacing w:line="276" w:lineRule="auto"/>
+        <w:rPr>
+          <w:sz w:val="24"/>
+          <w:szCs w:val="24"/>
+        </w:rPr>
+      </w:pPr>
+    </w:p>
+    <w:p>
+      <w:pPr>
+        <w:spacing w:line="276" w:lineRule="auto"/>
+        <w:rPr>
+          <w:b/>
+          <w:bCs/>
+          <w:sz w:val="24"/>
+          <w:szCs w:val="24"/>
+        </w:rPr>
+      </w:pPr>
+      <w:r>
+        <w:rPr>
+          <w:b/>
+          <w:bCs/>
+          <w:sz w:val="24"/>
+          <w:szCs w:val="24"/>
+        </w:rPr>
+        <w:t>Week 6</w:t>
+      </w:r>
+    </w:p>
+    <w:p>
+      <w:pPr>
+        <w:spacing w:line="276" w:lineRule="auto"/>
+        <w:rPr>
+          <w:sz w:val="24"/>
+          <w:szCs w:val="24"/>
+        </w:rPr>
+      </w:pPr>
+      <w:r>
+        <w:rPr>
+          <w:sz w:val="24"/>
+          <w:szCs w:val="24"/>
+        </w:rPr>
+        <w:t xml:space="preserve">Milestone: Clustering algorithms will be implemented into the </w:t>
+      </w:r>
+      <w:r>
+        <w:rPr>
+          <w:sz w:val="24"/>
+          <w:szCs w:val="24"/>
+        </w:rPr>
+        <w:t>system</w:t>
+      </w:r>
+    </w:p>
+    <w:p>
+      <w:pPr>
+        <w:pStyle w:val="ListParagraph"/>
+        <w:numPr>
+          <w:ilvl w:val="0"/>
+          <w:numId w:val="15"/>
+        </w:numPr>
+        <w:spacing w:line="276" w:lineRule="auto"/>
+        <w:rPr>
+          <w:sz w:val="24"/>
+          <w:szCs w:val="24"/>
+        </w:rPr>
+      </w:pPr>
+      <w:r>
+        <w:rPr>
+          <w:sz w:val="24"/>
+          <w:szCs w:val="24"/>
+        </w:rPr>
+        <w:t xml:space="preserve">Tasks: </w:t>
+      </w:r>
+      <w:r>
+        <w:rPr>
+          <w:sz w:val="24"/>
+          <w:szCs w:val="24"/>
+        </w:rPr>
+        <w:t xml:space="preserve">Using premade methods and libraries, </w:t>
+      </w:r>
+      <w:r>
+        <w:rPr>
+          <w:sz w:val="24"/>
+          <w:szCs w:val="24"/>
+        </w:rPr>
+        <w:t xml:space="preserve">I will </w:t>
+      </w:r>
+      <w:r>
+        <w:rPr>
+          <w:sz w:val="24"/>
+          <w:szCs w:val="24"/>
+        </w:rPr>
+        <w:t>create a clustering method</w:t>
+      </w:r>
+      <w:r>
+        <w:rPr>
+          <w:sz w:val="24"/>
+          <w:szCs w:val="24"/>
+        </w:rPr>
+        <w:t xml:space="preserve"> that can </w:t>
+      </w:r>
+      <w:r>
+        <w:rPr>
+          <w:sz w:val="24"/>
+          <w:szCs w:val="24"/>
+        </w:rPr>
+        <w:t xml:space="preserve">define functional regions. </w:t>
+      </w:r>
+      <w:r>
+        <w:rPr>
+          <w:sz w:val="24"/>
+          <w:szCs w:val="24"/>
+        </w:rPr>
+        <w:t>I will m</w:t>
+      </w:r>
+      <w:r>
+        <w:rPr>
+          <w:sz w:val="24"/>
+          <w:szCs w:val="24"/>
+        </w:rPr>
+        <w:t xml:space="preserve">ake a classifier for </w:t>
+      </w:r>
+      <w:r>
+        <w:rPr>
+          <w:sz w:val="24"/>
+          <w:szCs w:val="24"/>
+        </w:rPr>
+        <w:t>assigning functional labels to the clusters.</w:t>
+      </w:r>
+    </w:p>
+    <w:p>
+      <w:pPr>
+        <w:pStyle w:val="ListParagraph"/>
+        <w:numPr>
+          <w:ilvl w:val="0"/>
+          <w:numId w:val="15"/>
+        </w:numPr>
+        <w:spacing w:line="276" w:lineRule="auto"/>
+        <w:rPr>
+          <w:sz w:val="24"/>
+          <w:szCs w:val="24"/>
+        </w:rPr>
+      </w:pPr>
+      <w:r>
+        <w:rPr>
+          <w:sz w:val="24"/>
+          <w:szCs w:val="24"/>
+        </w:rPr>
+        <w:t>Deliverable: A system that</w:t>
+      </w:r>
+      <w:r>
+        <w:rPr>
+          <w:sz w:val="24"/>
+          <w:szCs w:val="24"/>
+        </w:rPr>
+        <w:t xml:space="preserve"> clusters collected POI data into functional regions</w:t>
+      </w:r>
+      <w:r>
+        <w:rPr>
+          <w:sz w:val="24"/>
+          <w:szCs w:val="24"/>
+        </w:rPr>
+        <w:t>, executed from a terminal</w:t>
+      </w:r>
+      <w:r>
+        <w:rPr>
+          <w:sz w:val="24"/>
+          <w:szCs w:val="24"/>
+        </w:rPr>
+        <w:t>.</w:t>
+      </w:r>
+      <w:r>
+        <w:rPr>
+          <w:sz w:val="24"/>
+          <w:szCs w:val="24"/>
+        </w:rPr>
+        <w:t xml:space="preserve"> </w:t>
+      </w:r>
+    </w:p>
+    <w:p>
+      <w:pPr>
+        <w:spacing w:line="276" w:lineRule="auto"/>
+        <w:rPr>
+          <w:sz w:val="24"/>
+          <w:szCs w:val="24"/>
+        </w:rPr>
+      </w:pPr>
+    </w:p>
+    <w:p>
+      <w:pPr>
+        <w:spacing w:line="276" w:lineRule="auto"/>
+        <w:rPr>
+          <w:sz w:val="24"/>
+          <w:szCs w:val="24"/>
+        </w:rPr>
+      </w:pPr>
+    </w:p>
+    <w:p>
+      <w:pPr>
+        <w:spacing w:line="276" w:lineRule="auto"/>
+        <w:rPr>
+          <w:sz w:val="24"/>
+          <w:szCs w:val="24"/>
+        </w:rPr>
+      </w:pPr>
+    </w:p>
+    <w:p>
+      <w:pPr>
         <w:pStyle w:val="ListParagraph"/>
         <w:numPr>
           <w:ilvl w:val="0"/>
@@ -3621,6 +5194,7 @@
           <w:sz w:val="24"/>
           <w:szCs w:val="24"/>
         </w:rPr>
+        <w:lastRenderedPageBreak/>
         <w:t xml:space="preserve">Look at </w:t>
       </w:r>
       <w:r>
@@ -3670,7 +5244,35 @@
           <w:sz w:val="24"/>
           <w:szCs w:val="24"/>
         </w:rPr>
-        <w:t>Background reading</w:t>
+        <w:t>Implement methods to address problem</w:t>
+      </w:r>
+      <w:r>
+        <w:rPr>
+          <w:sz w:val="24"/>
+          <w:szCs w:val="24"/>
+        </w:rPr>
+        <w:t xml:space="preserve"> </w:t>
+      </w:r>
+      <w:r>
+        <w:rPr>
+          <w:sz w:val="24"/>
+          <w:szCs w:val="24"/>
+        </w:rPr>
+        <w:t>–</w:t>
+      </w:r>
+      <w:r>
+        <w:rPr>
+          <w:sz w:val="24"/>
+          <w:szCs w:val="24"/>
+        </w:rPr>
+        <w:t xml:space="preserve"> pre</w:t>
+      </w:r>
+      <w:r>
+        <w:rPr>
+          <w:sz w:val="24"/>
+          <w:szCs w:val="24"/>
+        </w:rPr>
+        <w:t>processing</w:t>
       </w:r>
     </w:p>
     <w:p>
@@ -3712,21 +5314,21 @@
           <w:sz w:val="24"/>
           <w:szCs w:val="24"/>
         </w:rPr>
-        <w:t xml:space="preserve"> pre</w:t>
-      </w:r>
-      <w:r>
-        <w:rPr>
-          <w:sz w:val="24"/>
-          <w:szCs w:val="24"/>
-        </w:rPr>
-        <w:t xml:space="preserve">processing, </w:t>
-      </w:r>
-      <w:r>
-        <w:rPr>
-          <w:sz w:val="24"/>
-          <w:szCs w:val="24"/>
-        </w:rPr>
-        <w:t>make sure datasets align</w:t>
+        <w:t xml:space="preserve"> </w:t>
+      </w:r>
+      <w:r>
+        <w:rPr>
+          <w:sz w:val="24"/>
+          <w:szCs w:val="24"/>
+        </w:rPr>
+        <w:t>clustering</w:t>
+      </w:r>
+      <w:r>
+        <w:rPr>
+          <w:sz w:val="24"/>
+          <w:szCs w:val="24"/>
+        </w:rPr>
+        <w:t xml:space="preserve"> </w:t>
       </w:r>
     </w:p>
     <w:p>
@@ -3747,7 +5349,28 @@
           <w:sz w:val="24"/>
           <w:szCs w:val="24"/>
         </w:rPr>
-        <w:t>Implement methods to address problem</w:t>
+        <w:t xml:space="preserve">Implement methods to address </w:t>
+      </w:r>
+      <w:r>
+        <w:rPr>
+          <w:sz w:val="24"/>
+          <w:szCs w:val="24"/>
+        </w:rPr>
+        <w:t xml:space="preserve">problem </w:t>
+      </w:r>
+      <w:r>
+        <w:rPr>
+          <w:sz w:val="24"/>
+          <w:szCs w:val="24"/>
+        </w:rPr>
+        <w:t>–</w:t>
+      </w:r>
+      <w:r>
+        <w:rPr>
+          <w:sz w:val="24"/>
+          <w:szCs w:val="24"/>
+        </w:rPr>
+        <w:t xml:space="preserve"> clustering</w:t>
       </w:r>
     </w:p>
     <w:p>
@@ -3770,6 +5393,20 @@
         </w:rPr>
         <w:t>Implement methods to address problem</w:t>
       </w:r>
+      <w:r>
+        <w:rPr>
+          <w:sz w:val="24"/>
+          <w:szCs w:val="24"/>
+        </w:rPr>
+        <w:t xml:space="preserve"> </w:t>
+      </w:r>
+      <w:r>
+        <w:rPr>
+          <w:sz w:val="24"/>
+          <w:szCs w:val="24"/>
+        </w:rPr>
+        <w:t>– visualisation</w:t>
+      </w:r>
     </w:p>
     <w:p>
       <w:pPr>
@@ -3796,7 +5433,14 @@
           <w:sz w:val="24"/>
           <w:szCs w:val="24"/>
         </w:rPr>
-        <w:t xml:space="preserve"> </w:t>
+        <w:t xml:space="preserve"> – </w:t>
+      </w:r>
+      <w:r>
+        <w:rPr>
+          <w:sz w:val="24"/>
+          <w:szCs w:val="24"/>
+        </w:rPr>
+        <w:t>visualisation</w:t>
       </w:r>
     </w:p>
     <w:p>
@@ -3817,14 +5461,14 @@
           <w:sz w:val="24"/>
           <w:szCs w:val="24"/>
         </w:rPr>
-        <w:t>Implement methods to address problem</w:t>
-      </w:r>
-      <w:r>
-        <w:rPr>
-          <w:sz w:val="24"/>
-          <w:szCs w:val="24"/>
-        </w:rPr>
-        <w:t xml:space="preserve"> – software testing</w:t>
+        <w:t>Software testing &amp; a</w:t>
+      </w:r>
+      <w:r>
+        <w:rPr>
+          <w:sz w:val="24"/>
+          <w:szCs w:val="24"/>
+        </w:rPr>
+        <w:t>nalysis of cities</w:t>
       </w:r>
     </w:p>
     <w:p>
@@ -3927,7 +5571,7 @@
         <w:pStyle w:val="ListParagraph"/>
         <w:numPr>
           <w:ilvl w:val="0"/>
-          <w:numId w:val="9"/>
+          <w:numId w:val="14"/>
         </w:numPr>
         <w:spacing w:line="276" w:lineRule="auto"/>
         <w:rPr>
@@ -3940,31 +5584,91 @@
           <w:sz w:val="24"/>
           <w:szCs w:val="24"/>
         </w:rPr>
-        <w:t>Gantt chart</w:t>
-      </w:r>
-    </w:p>
-    <w:p>
-      <w:pPr>
-        <w:rPr>
-          <w:sz w:val="24"/>
-          <w:szCs w:val="24"/>
-        </w:rPr>
-      </w:pPr>
-      <w:r>
-        <w:rPr>
-          <w:sz w:val="24"/>
-          <w:szCs w:val="24"/>
-        </w:rPr>
-        <w:br w:type="page"/>
-      </w:r>
-    </w:p>
-    <w:p>
-      <w:pPr>
-        <w:pStyle w:val="Heading1"/>
-      </w:pPr>
-      <w:r>
-        <w:lastRenderedPageBreak/>
-        <w:t>References</w:t>
+        <w:t>Preprocess data – collection, cleaning</w:t>
+      </w:r>
+      <w:r>
+        <w:rPr>
+          <w:sz w:val="24"/>
+          <w:szCs w:val="24"/>
+        </w:rPr>
+        <w:t>, categorisation, storage</w:t>
+      </w:r>
+    </w:p>
+    <w:p>
+      <w:pPr>
+        <w:pStyle w:val="ListParagraph"/>
+        <w:numPr>
+          <w:ilvl w:val="0"/>
+          <w:numId w:val="14"/>
+        </w:numPr>
+        <w:spacing w:line="276" w:lineRule="auto"/>
+        <w:rPr>
+          <w:sz w:val="24"/>
+          <w:szCs w:val="24"/>
+        </w:rPr>
+      </w:pPr>
+      <w:r>
+        <w:rPr>
+          <w:sz w:val="24"/>
+          <w:szCs w:val="24"/>
+        </w:rPr>
+        <w:t xml:space="preserve">Automated identification </w:t>
+      </w:r>
+      <w:r>
+        <w:rPr>
+          <w:sz w:val="24"/>
+          <w:szCs w:val="24"/>
+        </w:rPr>
+        <w:t>–</w:t>
+      </w:r>
+      <w:r>
+        <w:rPr>
+          <w:sz w:val="24"/>
+          <w:szCs w:val="24"/>
+        </w:rPr>
+        <w:t xml:space="preserve"> </w:t>
+      </w:r>
+      <w:r>
+        <w:rPr>
+          <w:sz w:val="24"/>
+          <w:szCs w:val="24"/>
+        </w:rPr>
+        <w:t>calculate features with parameters, clustering</w:t>
+      </w:r>
+      <w:r>
+        <w:rPr>
+          <w:sz w:val="24"/>
+          <w:szCs w:val="24"/>
+        </w:rPr>
+        <w:t>, classification</w:t>
+      </w:r>
+    </w:p>
+    <w:p>
+      <w:pPr>
+        <w:pStyle w:val="ListParagraph"/>
+        <w:numPr>
+          <w:ilvl w:val="0"/>
+          <w:numId w:val="14"/>
+        </w:numPr>
+        <w:spacing w:line="276" w:lineRule="auto"/>
+        <w:rPr>
+          <w:sz w:val="24"/>
+          <w:szCs w:val="24"/>
+        </w:rPr>
+      </w:pPr>
+      <w:r>
+        <w:rPr>
+          <w:sz w:val="24"/>
+          <w:szCs w:val="24"/>
+        </w:rPr>
+        <w:t>Visualisation – interactive map</w:t>
+      </w:r>
+      <w:r>
+        <w:rPr>
+          <w:sz w:val="24"/>
+          <w:szCs w:val="24"/>
+        </w:rPr>
+        <w:t>, changing variables, heatmaps?</w:t>
       </w:r>
     </w:p>
     <w:p>
@@ -3994,8 +5698,89 @@
           <w:sz w:val="24"/>
           <w:szCs w:val="24"/>
         </w:rPr>
+        <w:t>Gantt chart</w:t>
+      </w:r>
+    </w:p>
+    <w:p>
+      <w:pPr>
+        <w:rPr>
+          <w:sz w:val="24"/>
+          <w:szCs w:val="24"/>
+        </w:rPr>
+      </w:pPr>
+      <w:r>
+        <w:rPr>
+          <w:sz w:val="24"/>
+          <w:szCs w:val="24"/>
+        </w:rPr>
+        <w:br w:type="page"/>
+      </w:r>
+    </w:p>
+    <w:p>
+      <w:pPr>
+        <w:pStyle w:val="Heading1"/>
+      </w:pPr>
+      <w:r>
+        <w:lastRenderedPageBreak/>
+        <w:t>References</w:t>
+      </w:r>
+    </w:p>
+    <w:p>
+      <w:pPr>
+        <w:spacing w:line="276" w:lineRule="auto"/>
+        <w:rPr>
+          <w:sz w:val="24"/>
+          <w:szCs w:val="24"/>
+        </w:rPr>
+      </w:pPr>
+    </w:p>
+    <w:p>
+      <w:pPr>
+        <w:pStyle w:val="ListParagraph"/>
+        <w:numPr>
+          <w:ilvl w:val="0"/>
+          <w:numId w:val="9"/>
+        </w:numPr>
+        <w:spacing w:line="276" w:lineRule="auto"/>
+        <w:rPr>
+          <w:sz w:val="24"/>
+          <w:szCs w:val="24"/>
+        </w:rPr>
+      </w:pPr>
+      <w:r>
+        <w:rPr>
+          <w:sz w:val="24"/>
+          <w:szCs w:val="24"/>
+        </w:rPr>
         <w:t>Use Cardiff Harvard citing</w:t>
       </w:r>
+    </w:p>
+    <w:p>
+      <w:pPr>
+        <w:spacing w:line="276" w:lineRule="auto"/>
+        <w:rPr>
+          <w:sz w:val="24"/>
+          <w:szCs w:val="24"/>
+        </w:rPr>
+      </w:pPr>
+    </w:p>
+    <w:p>
+      <w:pPr>
+        <w:spacing w:line="276" w:lineRule="auto"/>
+        <w:rPr>
+          <w:sz w:val="24"/>
+          <w:szCs w:val="24"/>
+        </w:rPr>
+      </w:pPr>
+    </w:p>
+    <w:p>
+      <w:pPr>
+        <w:spacing w:line="276" w:lineRule="auto"/>
+        <w:rPr>
+          <w:sz w:val="24"/>
+          <w:szCs w:val="24"/>
+        </w:rPr>
+      </w:pPr>
     </w:p>
     <w:sectPr>
       <w:pgSz w:w="11906" w:h="16838"/>
@@ -4548,6 +6333,119 @@
     </w:lvl>
   </w:abstractNum>
   <w:abstractNum w:abstractNumId="5" w15:restartNumberingAfterBreak="0">
+    <w:nsid w:val="3C111CC4"/>
+    <w:multiLevelType w:val="hybridMultilevel"/>
+    <w:tmpl w:val="D296454E"/>
+    <w:lvl w:ilvl="0" w:tplc="08090005">
+      <w:start w:val="1"/>
+      <w:numFmt w:val="bullet"/>
+      <w:lvlText w:val=""/>
+      <w:lvlJc w:val="left"/>
+      <w:pPr>
+        <w:ind w:left="720" w:hanging="360"/>
+      </w:pPr>
+      <w:rPr>
+        <w:rFonts w:ascii="Wingdings" w:hAnsi="Wingdings" w:hint="default"/>
+      </w:rPr>
+    </w:lvl>
+    <w:lvl w:ilvl="1" w:tplc="08090003" w:tentative="1">
+      <w:start w:val="1"/>
+      <w:numFmt w:val="bullet"/>
+      <w:lvlText w:val="o"/>
+      <w:lvlJc w:val="left"/>
+      <w:pPr>
+        <w:ind w:left="1440" w:hanging="360"/>
+      </w:pPr>
+      <w:rPr>
+        <w:rFonts w:ascii="Courier New" w:hAnsi="Courier New" w:cs="Courier New" w:hint="default"/>
+      </w:rPr>
+    </w:lvl>
+    <w:lvl w:ilvl="2" w:tplc="08090005" w:tentative="1">
+      <w:start w:val="1"/>
+      <w:numFmt w:val="bullet"/>
+      <w:lvlText w:val=""/>
+      <w:lvlJc w:val="left"/>
+      <w:pPr>
+        <w:ind w:left="2160" w:hanging="360"/>
+      </w:pPr>
+      <w:rPr>
+        <w:rFonts w:ascii="Wingdings" w:hAnsi="Wingdings" w:hint="default"/>
+      </w:rPr>
+    </w:lvl>
+    <w:lvl w:ilvl="3" w:tplc="08090001" w:tentative="1">
+      <w:start w:val="1"/>
+      <w:numFmt w:val="bullet"/>
+      <w:lvlText w:val=""/>
+      <w:lvlJc w:val="left"/>
+      <w:pPr>
+        <w:ind w:left="2880" w:hanging="360"/>
+      </w:pPr>
+      <w:rPr>
+        <w:rFonts w:ascii="Symbol" w:hAnsi="Symbol" w:hint="default"/>
+      </w:rPr>
+    </w:lvl>
+    <w:lvl w:ilvl="4" w:tplc="08090003" w:tentative="1">
+      <w:start w:val="1"/>
+      <w:numFmt w:val="bullet"/>
+      <w:lvlText w:val="o"/>
+      <w:lvlJc w:val="left"/>
+      <w:pPr>
+        <w:ind w:left="3600" w:hanging="360"/>
+      </w:pPr>
+      <w:rPr>
+        <w:rFonts w:ascii="Courier New" w:hAnsi="Courier New" w:cs="Courier New" w:hint="default"/>
+      </w:rPr>
+    </w:lvl>
+    <w:lvl w:ilvl="5" w:tplc="08090005" w:tentative="1">
+      <w:start w:val="1"/>
+      <w:numFmt w:val="bullet"/>
+      <w:lvlText w:val=""/>
+      <w:lvlJc w:val="left"/>
+      <w:pPr>
+        <w:ind w:left="4320" w:hanging="360"/>
+      </w:pPr>
+      <w:rPr>
+        <w:rFonts w:ascii="Wingdings" w:hAnsi="Wingdings" w:hint="default"/>
+      </w:rPr>
+    </w:lvl>
+    <w:lvl w:ilvl="6" w:tplc="08090001" w:tentative="1">
+      <w:start w:val="1"/>
+      <w:numFmt w:val="bullet"/>
+      <w:lvlText w:val=""/>
+      <w:lvlJc w:val="left"/>
+      <w:pPr>
+        <w:ind w:left="5040" w:hanging="360"/>
+      </w:pPr>
+      <w:rPr>
+        <w:rFonts w:ascii="Symbol" w:hAnsi="Symbol" w:hint="default"/>
+      </w:rPr>
+    </w:lvl>
+    <w:lvl w:ilvl="7" w:tplc="08090003" w:tentative="1">
+      <w:start w:val="1"/>
+      <w:numFmt w:val="bullet"/>
+      <w:lvlText w:val="o"/>
+      <w:lvlJc w:val="left"/>
+      <w:pPr>
+        <w:ind w:left="5760" w:hanging="360"/>
+      </w:pPr>
+      <w:rPr>
+        <w:rFonts w:ascii="Courier New" w:hAnsi="Courier New" w:cs="Courier New" w:hint="default"/>
+      </w:rPr>
+    </w:lvl>
+    <w:lvl w:ilvl="8" w:tplc="08090005" w:tentative="1">
+      <w:start w:val="1"/>
+      <w:numFmt w:val="bullet"/>
+      <w:lvlText w:val=""/>
+      <w:lvlJc w:val="left"/>
+      <w:pPr>
+        <w:ind w:left="6480" w:hanging="360"/>
+      </w:pPr>
+      <w:rPr>
+        <w:rFonts w:ascii="Wingdings" w:hAnsi="Wingdings" w:hint="default"/>
+      </w:rPr>
+    </w:lvl>
+  </w:abstractNum>
+  <w:abstractNum w:abstractNumId="6" w15:restartNumberingAfterBreak="0">
     <w:nsid w:val="3C1F3577"/>
     <w:multiLevelType w:val="hybridMultilevel"/>
     <w:tmpl w:val="9184D6DA"/>
@@ -4660,7 +6558,7 @@
       </w:rPr>
     </w:lvl>
   </w:abstractNum>
-  <w:abstractNum w:abstractNumId="6" w15:restartNumberingAfterBreak="0">
+  <w:abstractNum w:abstractNumId="7" w15:restartNumberingAfterBreak="0">
     <w:nsid w:val="45E9335E"/>
     <w:multiLevelType w:val="hybridMultilevel"/>
     <w:tmpl w:val="7EAE79B6"/>
@@ -4749,7 +6647,7 @@
       </w:pPr>
     </w:lvl>
   </w:abstractNum>
-  <w:abstractNum w:abstractNumId="7" w15:restartNumberingAfterBreak="0">
+  <w:abstractNum w:abstractNumId="8" w15:restartNumberingAfterBreak="0">
     <w:nsid w:val="461319A5"/>
     <w:multiLevelType w:val="hybridMultilevel"/>
     <w:tmpl w:val="4C8E5200"/>
@@ -4862,7 +6760,7 @@
       </w:rPr>
     </w:lvl>
   </w:abstractNum>
-  <w:abstractNum w:abstractNumId="8" w15:restartNumberingAfterBreak="0">
+  <w:abstractNum w:abstractNumId="9" w15:restartNumberingAfterBreak="0">
     <w:nsid w:val="532754E0"/>
     <w:multiLevelType w:val="hybridMultilevel"/>
     <w:tmpl w:val="AD5AD64C"/>
@@ -4948,7 +6846,120 @@
       </w:pPr>
     </w:lvl>
   </w:abstractNum>
-  <w:abstractNum w:abstractNumId="9" w15:restartNumberingAfterBreak="0">
+  <w:abstractNum w:abstractNumId="10" w15:restartNumberingAfterBreak="0">
+    <w:nsid w:val="676E44B7"/>
+    <w:multiLevelType w:val="hybridMultilevel"/>
+    <w:tmpl w:val="ACD84E7A"/>
+    <w:lvl w:ilvl="0" w:tplc="08090005">
+      <w:start w:val="1"/>
+      <w:numFmt w:val="bullet"/>
+      <w:lvlText w:val=""/>
+      <w:lvlJc w:val="left"/>
+      <w:pPr>
+        <w:ind w:left="720" w:hanging="360"/>
+      </w:pPr>
+      <w:rPr>
+        <w:rFonts w:ascii="Wingdings" w:hAnsi="Wingdings" w:hint="default"/>
+      </w:rPr>
+    </w:lvl>
+    <w:lvl w:ilvl="1" w:tplc="08090003" w:tentative="1">
+      <w:start w:val="1"/>
+      <w:numFmt w:val="bullet"/>
+      <w:lvlText w:val="o"/>
+      <w:lvlJc w:val="left"/>
+      <w:pPr>
+        <w:ind w:left="1440" w:hanging="360"/>
+      </w:pPr>
+      <w:rPr>
+        <w:rFonts w:ascii="Courier New" w:hAnsi="Courier New" w:cs="Courier New" w:hint="default"/>
+      </w:rPr>
+    </w:lvl>
+    <w:lvl w:ilvl="2" w:tplc="08090005" w:tentative="1">
+      <w:start w:val="1"/>
+      <w:numFmt w:val="bullet"/>
+      <w:lvlText w:val=""/>
+      <w:lvlJc w:val="left"/>
+      <w:pPr>
+        <w:ind w:left="2160" w:hanging="360"/>
+      </w:pPr>
+      <w:rPr>
+        <w:rFonts w:ascii="Wingdings" w:hAnsi="Wingdings" w:hint="default"/>
+      </w:rPr>
+    </w:lvl>
+    <w:lvl w:ilvl="3" w:tplc="08090001" w:tentative="1">
+      <w:start w:val="1"/>
+      <w:numFmt w:val="bullet"/>
+      <w:lvlText w:val=""/>
+      <w:lvlJc w:val="left"/>
+      <w:pPr>
+        <w:ind w:left="2880" w:hanging="360"/>
+      </w:pPr>
+      <w:rPr>
+        <w:rFonts w:ascii="Symbol" w:hAnsi="Symbol" w:hint="default"/>
+      </w:rPr>
+    </w:lvl>
+    <w:lvl w:ilvl="4" w:tplc="08090003" w:tentative="1">
+      <w:start w:val="1"/>
+      <w:numFmt w:val="bullet"/>
+      <w:lvlText w:val="o"/>
+      <w:lvlJc w:val="left"/>
+      <w:pPr>
+        <w:ind w:left="3600" w:hanging="360"/>
+      </w:pPr>
+      <w:rPr>
+        <w:rFonts w:ascii="Courier New" w:hAnsi="Courier New" w:cs="Courier New" w:hint="default"/>
+      </w:rPr>
+    </w:lvl>
+    <w:lvl w:ilvl="5" w:tplc="08090005" w:tentative="1">
+      <w:start w:val="1"/>
+      <w:numFmt w:val="bullet"/>
+      <w:lvlText w:val=""/>
+      <w:lvlJc w:val="left"/>
+      <w:pPr>
+        <w:ind w:left="4320" w:hanging="360"/>
+      </w:pPr>
+      <w:rPr>
+        <w:rFonts w:ascii="Wingdings" w:hAnsi="Wingdings" w:hint="default"/>
+      </w:rPr>
+    </w:lvl>
+    <w:lvl w:ilvl="6" w:tplc="08090001" w:tentative="1">
+      <w:start w:val="1"/>
+      <w:numFmt w:val="bullet"/>
+      <w:lvlText w:val=""/>
+      <w:lvlJc w:val="left"/>
+      <w:pPr>
+        <w:ind w:left="5040" w:hanging="360"/>
+      </w:pPr>
+      <w:rPr>
+        <w:rFonts w:ascii="Symbol" w:hAnsi="Symbol" w:hint="default"/>
+      </w:rPr>
+    </w:lvl>
+    <w:lvl w:ilvl="7" w:tplc="08090003" w:tentative="1">
+      <w:start w:val="1"/>
+      <w:numFmt w:val="bullet"/>
+      <w:lvlText w:val="o"/>
+      <w:lvlJc w:val="left"/>
+      <w:pPr>
+        <w:ind w:left="5760" w:hanging="360"/>
+      </w:pPr>
+      <w:rPr>
+        <w:rFonts w:ascii="Courier New" w:hAnsi="Courier New" w:cs="Courier New" w:hint="default"/>
+      </w:rPr>
+    </w:lvl>
+    <w:lvl w:ilvl="8" w:tplc="08090005" w:tentative="1">
+      <w:start w:val="1"/>
+      <w:numFmt w:val="bullet"/>
+      <w:lvlText w:val=""/>
+      <w:lvlJc w:val="left"/>
+      <w:pPr>
+        <w:ind w:left="6480" w:hanging="360"/>
+      </w:pPr>
+      <w:rPr>
+        <w:rFonts w:ascii="Wingdings" w:hAnsi="Wingdings" w:hint="default"/>
+      </w:rPr>
+    </w:lvl>
+  </w:abstractNum>
+  <w:abstractNum w:abstractNumId="11" w15:restartNumberingAfterBreak="0">
     <w:nsid w:val="6D71456D"/>
     <w:multiLevelType w:val="hybridMultilevel"/>
     <w:tmpl w:val="5B72856C"/>
@@ -5061,10 +7072,212 @@
       </w:rPr>
     </w:lvl>
   </w:abstractNum>
-  <w:abstractNum w:abstractNumId="10" w15:restartNumberingAfterBreak="0">
+  <w:abstractNum w:abstractNumId="12" w15:restartNumberingAfterBreak="0">
+    <w:nsid w:val="73723BFD"/>
+    <w:multiLevelType w:val="hybridMultilevel"/>
+    <w:tmpl w:val="777EBA4C"/>
+    <w:lvl w:ilvl="0" w:tplc="08090005">
+      <w:start w:val="1"/>
+      <w:numFmt w:val="bullet"/>
+      <w:lvlText w:val=""/>
+      <w:lvlJc w:val="left"/>
+      <w:pPr>
+        <w:ind w:left="773" w:hanging="360"/>
+      </w:pPr>
+      <w:rPr>
+        <w:rFonts w:ascii="Wingdings" w:hAnsi="Wingdings" w:hint="default"/>
+      </w:rPr>
+    </w:lvl>
+    <w:lvl w:ilvl="1" w:tplc="08090003" w:tentative="1">
+      <w:start w:val="1"/>
+      <w:numFmt w:val="bullet"/>
+      <w:lvlText w:val="o"/>
+      <w:lvlJc w:val="left"/>
+      <w:pPr>
+        <w:ind w:left="1493" w:hanging="360"/>
+      </w:pPr>
+      <w:rPr>
+        <w:rFonts w:ascii="Courier New" w:hAnsi="Courier New" w:cs="Courier New" w:hint="default"/>
+      </w:rPr>
+    </w:lvl>
+    <w:lvl w:ilvl="2" w:tplc="08090005" w:tentative="1">
+      <w:start w:val="1"/>
+      <w:numFmt w:val="bullet"/>
+      <w:lvlText w:val=""/>
+      <w:lvlJc w:val="left"/>
+      <w:pPr>
+        <w:ind w:left="2213" w:hanging="360"/>
+      </w:pPr>
+      <w:rPr>
+        <w:rFonts w:ascii="Wingdings" w:hAnsi="Wingdings" w:hint="default"/>
+      </w:rPr>
+    </w:lvl>
+    <w:lvl w:ilvl="3" w:tplc="08090001" w:tentative="1">
+      <w:start w:val="1"/>
+      <w:numFmt w:val="bullet"/>
+      <w:lvlText w:val=""/>
+      <w:lvlJc w:val="left"/>
+      <w:pPr>
+        <w:ind w:left="2933" w:hanging="360"/>
+      </w:pPr>
+      <w:rPr>
+        <w:rFonts w:ascii="Symbol" w:hAnsi="Symbol" w:hint="default"/>
+      </w:rPr>
+    </w:lvl>
+    <w:lvl w:ilvl="4" w:tplc="08090003" w:tentative="1">
+      <w:start w:val="1"/>
+      <w:numFmt w:val="bullet"/>
+      <w:lvlText w:val="o"/>
+      <w:lvlJc w:val="left"/>
+      <w:pPr>
+        <w:ind w:left="3653" w:hanging="360"/>
+      </w:pPr>
+      <w:rPr>
+        <w:rFonts w:ascii="Courier New" w:hAnsi="Courier New" w:cs="Courier New" w:hint="default"/>
+      </w:rPr>
+    </w:lvl>
+    <w:lvl w:ilvl="5" w:tplc="08090005" w:tentative="1">
+      <w:start w:val="1"/>
+      <w:numFmt w:val="bullet"/>
+      <w:lvlText w:val=""/>
+      <w:lvlJc w:val="left"/>
+      <w:pPr>
+        <w:ind w:left="4373" w:hanging="360"/>
+      </w:pPr>
+      <w:rPr>
+        <w:rFonts w:ascii="Wingdings" w:hAnsi="Wingdings" w:hint="default"/>
+      </w:rPr>
+    </w:lvl>
+    <w:lvl w:ilvl="6" w:tplc="08090001" w:tentative="1">
+      <w:start w:val="1"/>
+      <w:numFmt w:val="bullet"/>
+      <w:lvlText w:val=""/>
+      <w:lvlJc w:val="left"/>
+      <w:pPr>
+        <w:ind w:left="5093" w:hanging="360"/>
+      </w:pPr>
+      <w:rPr>
+        <w:rFonts w:ascii="Symbol" w:hAnsi="Symbol" w:hint="default"/>
+      </w:rPr>
+    </w:lvl>
+    <w:lvl w:ilvl="7" w:tplc="08090003" w:tentative="1">
+      <w:start w:val="1"/>
+      <w:numFmt w:val="bullet"/>
+      <w:lvlText w:val="o"/>
+      <w:lvlJc w:val="left"/>
+      <w:pPr>
+        <w:ind w:left="5813" w:hanging="360"/>
+      </w:pPr>
+      <w:rPr>
+        <w:rFonts w:ascii="Courier New" w:hAnsi="Courier New" w:cs="Courier New" w:hint="default"/>
+      </w:rPr>
+    </w:lvl>
+    <w:lvl w:ilvl="8" w:tplc="08090005" w:tentative="1">
+      <w:start w:val="1"/>
+      <w:numFmt w:val="bullet"/>
+      <w:lvlText w:val=""/>
+      <w:lvlJc w:val="left"/>
+      <w:pPr>
+        <w:ind w:left="6533" w:hanging="360"/>
+      </w:pPr>
+      <w:rPr>
+        <w:rFonts w:ascii="Wingdings" w:hAnsi="Wingdings" w:hint="default"/>
+      </w:rPr>
+    </w:lvl>
+  </w:abstractNum>
+  <w:abstractNum w:abstractNumId="13" w15:restartNumberingAfterBreak="0">
+    <w:nsid w:val="7D864CBB"/>
+    <w:multiLevelType w:val="hybridMultilevel"/>
+    <w:tmpl w:val="D28A884E"/>
+    <w:lvl w:ilvl="0" w:tplc="0809000F">
+      <w:start w:val="1"/>
+      <w:numFmt w:val="decimal"/>
+      <w:lvlText w:val="%1."/>
+      <w:lvlJc w:val="left"/>
+      <w:pPr>
+        <w:ind w:left="720" w:hanging="360"/>
+      </w:pPr>
+      <w:rPr>
+        <w:rFonts w:hint="default"/>
+      </w:rPr>
+    </w:lvl>
+    <w:lvl w:ilvl="1" w:tplc="08090019" w:tentative="1">
+      <w:start w:val="1"/>
+      <w:numFmt w:val="lowerLetter"/>
+      <w:lvlText w:val="%2."/>
+      <w:lvlJc w:val="left"/>
+      <w:pPr>
+        <w:ind w:left="1440" w:hanging="360"/>
+      </w:pPr>
+    </w:lvl>
+    <w:lvl w:ilvl="2" w:tplc="0809001B" w:tentative="1">
+      <w:start w:val="1"/>
+      <w:numFmt w:val="lowerRoman"/>
+      <w:lvlText w:val="%3."/>
+      <w:lvlJc w:val="right"/>
+      <w:pPr>
+        <w:ind w:left="2160" w:hanging="180"/>
+      </w:pPr>
+    </w:lvl>
+    <w:lvl w:ilvl="3" w:tplc="0809000F" w:tentative="1">
+      <w:start w:val="1"/>
+      <w:numFmt w:val="decimal"/>
+      <w:lvlText w:val="%4."/>
+      <w:lvlJc w:val="left"/>
+      <w:pPr>
+        <w:ind w:left="2880" w:hanging="360"/>
+      </w:pPr>
+    </w:lvl>
+    <w:lvl w:ilvl="4" w:tplc="08090019" w:tentative="1">
+      <w:start w:val="1"/>
+      <w:numFmt w:val="lowerLetter"/>
+      <w:lvlText w:val="%5."/>
+      <w:lvlJc w:val="left"/>
+      <w:pPr>
+        <w:ind w:left="3600" w:hanging="360"/>
+      </w:pPr>
+    </w:lvl>
+    <w:lvl w:ilvl="5" w:tplc="0809001B" w:tentative="1">
+      <w:start w:val="1"/>
+      <w:numFmt w:val="lowerRoman"/>
+      <w:lvlText w:val="%6."/>
+      <w:lvlJc w:val="right"/>
+      <w:pPr>
+        <w:ind w:left="4320" w:hanging="180"/>
+      </w:pPr>
+    </w:lvl>
+    <w:lvl w:ilvl="6" w:tplc="0809000F" w:tentative="1">
+      <w:start w:val="1"/>
+      <w:numFmt w:val="decimal"/>
+      <w:lvlText w:val="%7."/>
+      <w:lvlJc w:val="left"/>
+      <w:pPr>
+        <w:ind w:left="5040" w:hanging="360"/>
+      </w:pPr>
+    </w:lvl>
+    <w:lvl w:ilvl="7" w:tplc="08090019" w:tentative="1">
+      <w:start w:val="1"/>
+      <w:numFmt w:val="lowerLetter"/>
+      <w:lvlText w:val="%8."/>
+      <w:lvlJc w:val="left"/>
+      <w:pPr>
+        <w:ind w:left="5760" w:hanging="360"/>
+      </w:pPr>
+    </w:lvl>
+    <w:lvl w:ilvl="8" w:tplc="0809001B" w:tentative="1">
+      <w:start w:val="1"/>
+      <w:numFmt w:val="lowerRoman"/>
+      <w:lvlText w:val="%9."/>
+      <w:lvlJc w:val="right"/>
+      <w:pPr>
+        <w:ind w:left="6480" w:hanging="180"/>
+      </w:pPr>
+    </w:lvl>
+  </w:abstractNum>
+  <w:abstractNum w:abstractNumId="14" w15:restartNumberingAfterBreak="0">
     <w:nsid w:val="7E956007"/>
     <w:multiLevelType w:val="hybridMultilevel"/>
-    <w:tmpl w:val="84B698A0"/>
+    <w:tmpl w:val="0E10CB88"/>
     <w:lvl w:ilvl="0" w:tplc="0809000F">
       <w:start w:val="1"/>
       <w:numFmt w:val="decimal"/>
@@ -5160,25 +7373,37 @@
     <w:abstractNumId w:val="1"/>
   </w:num>
   <w:num w:numId="5" w16cid:durableId="1149633860">
-    <w:abstractNumId w:val="6"/>
+    <w:abstractNumId w:val="7"/>
   </w:num>
   <w:num w:numId="6" w16cid:durableId="942154090">
     <w:abstractNumId w:val="0"/>
   </w:num>
   <w:num w:numId="7" w16cid:durableId="1054349932">
+    <w:abstractNumId w:val="9"/>
+  </w:num>
+  <w:num w:numId="8" w16cid:durableId="1158808719">
+    <w:abstractNumId w:val="14"/>
+  </w:num>
+  <w:num w:numId="9" w16cid:durableId="669331607">
     <w:abstractNumId w:val="8"/>
   </w:num>
-  <w:num w:numId="8" w16cid:durableId="1158808719">
+  <w:num w:numId="10" w16cid:durableId="1346520079">
+    <w:abstractNumId w:val="6"/>
+  </w:num>
+  <w:num w:numId="11" w16cid:durableId="1699312123">
+    <w:abstractNumId w:val="11"/>
+  </w:num>
+  <w:num w:numId="12" w16cid:durableId="969869494">
     <w:abstractNumId w:val="10"/>
   </w:num>
-  <w:num w:numId="9" w16cid:durableId="669331607">
-    <w:abstractNumId w:val="7"/>
+  <w:num w:numId="13" w16cid:durableId="1414083523">
+    <w:abstractNumId w:val="12"/>
   </w:num>
-  <w:num w:numId="10" w16cid:durableId="1346520079">
+  <w:num w:numId="14" w16cid:durableId="1597714874">
+    <w:abstractNumId w:val="13"/>
+  </w:num>
+  <w:num w:numId="15" w16cid:durableId="526218736">
     <w:abstractNumId w:val="5"/>
-  </w:num>
-  <w:num w:numId="11" w16cid:durableId="1699312123">
-    <w:abstractNumId w:val="9"/>
   </w:num>
 </w:numbering>
 </file>
@@ -5786,7 +8011,6 @@
   <w:style w:type="character" w:default="1" w:styleId="DefaultParagraphFont">
     <w:name w:val="Default Paragraph Font"/>
     <w:uiPriority w:val="1"/>
-    <w:semiHidden/>
     <w:unhideWhenUsed/>
   </w:style>
   <w:style w:type="table" w:default="1" w:styleId="TableNormal">

</xml_diff>

<commit_message>
Added weeks 7-12 to work plan
</commit_message>
<xml_diff>
--- a/CM3203_Initial_Plan.docx
+++ b/CM3203_Initial_Plan.docx
@@ -1476,12 +1476,14 @@
         <w:rPr>
           <w:sz w:val="24"/>
           <w:szCs w:val="24"/>
-        </w:rPr>
-      </w:pPr>
-      <w:r>
-        <w:rPr>
-          <w:sz w:val="24"/>
-          <w:szCs w:val="24"/>
+          <w:highlight w:val="green"/>
+        </w:rPr>
+      </w:pPr>
+      <w:r>
+        <w:rPr>
+          <w:sz w:val="24"/>
+          <w:szCs w:val="24"/>
+          <w:highlight w:val="green"/>
         </w:rPr>
         <w:t>reference</w:t>
       </w:r>
@@ -1489,6 +1491,7 @@
         <w:rPr>
           <w:sz w:val="24"/>
           <w:szCs w:val="24"/>
+          <w:highlight w:val="green"/>
         </w:rPr>
         <w:t>s</w:t>
       </w:r>
@@ -5097,10 +5100,697 @@
       <w:pPr>
         <w:spacing w:line="276" w:lineRule="auto"/>
         <w:rPr>
-          <w:sz w:val="24"/>
-          <w:szCs w:val="24"/>
-        </w:rPr>
-      </w:pPr>
+          <w:b/>
+          <w:bCs/>
+          <w:sz w:val="24"/>
+          <w:szCs w:val="24"/>
+        </w:rPr>
+      </w:pPr>
+      <w:r>
+        <w:rPr>
+          <w:b/>
+          <w:bCs/>
+          <w:sz w:val="24"/>
+          <w:szCs w:val="24"/>
+        </w:rPr>
+        <w:t>Week 7</w:t>
+      </w:r>
+    </w:p>
+    <w:p>
+      <w:pPr>
+        <w:spacing w:line="276" w:lineRule="auto"/>
+        <w:rPr>
+          <w:sz w:val="24"/>
+          <w:szCs w:val="24"/>
+        </w:rPr>
+      </w:pPr>
+      <w:r>
+        <w:rPr>
+          <w:sz w:val="24"/>
+          <w:szCs w:val="24"/>
+        </w:rPr>
+        <w:t>Milestone:</w:t>
+      </w:r>
+      <w:r>
+        <w:rPr>
+          <w:sz w:val="24"/>
+          <w:szCs w:val="24"/>
+        </w:rPr>
+        <w:t xml:space="preserve"> </w:t>
+      </w:r>
+      <w:r>
+        <w:rPr>
+          <w:sz w:val="24"/>
+          <w:szCs w:val="24"/>
+        </w:rPr>
+        <w:t>The system displays the functional regions on a visual map</w:t>
+      </w:r>
+    </w:p>
+    <w:p>
+      <w:pPr>
+        <w:pStyle w:val="ListParagraph"/>
+        <w:numPr>
+          <w:ilvl w:val="0"/>
+          <w:numId w:val="16"/>
+        </w:numPr>
+        <w:spacing w:line="276" w:lineRule="auto"/>
+        <w:rPr>
+          <w:sz w:val="24"/>
+          <w:szCs w:val="24"/>
+        </w:rPr>
+      </w:pPr>
+      <w:r>
+        <w:rPr>
+          <w:sz w:val="24"/>
+          <w:szCs w:val="24"/>
+        </w:rPr>
+        <w:t xml:space="preserve">Tasks: </w:t>
+      </w:r>
+      <w:r>
+        <w:rPr>
+          <w:sz w:val="24"/>
+          <w:szCs w:val="24"/>
+        </w:rPr>
+        <w:t>I will c</w:t>
+      </w:r>
+      <w:r>
+        <w:rPr>
+          <w:sz w:val="24"/>
+          <w:szCs w:val="24"/>
+        </w:rPr>
+        <w:t xml:space="preserve">ode a visual map using Python libraries that </w:t>
+      </w:r>
+      <w:r>
+        <w:rPr>
+          <w:sz w:val="24"/>
+          <w:szCs w:val="24"/>
+        </w:rPr>
+        <w:t>displays regions with different colours depending on categories.</w:t>
+      </w:r>
+    </w:p>
+    <w:p>
+      <w:pPr>
+        <w:spacing w:line="276" w:lineRule="auto"/>
+        <w:ind w:left="360"/>
+        <w:rPr>
+          <w:sz w:val="24"/>
+          <w:szCs w:val="24"/>
+        </w:rPr>
+      </w:pPr>
+    </w:p>
+    <w:p>
+      <w:pPr>
+        <w:spacing w:line="276" w:lineRule="auto"/>
+        <w:rPr>
+          <w:b/>
+          <w:bCs/>
+          <w:sz w:val="24"/>
+          <w:szCs w:val="24"/>
+        </w:rPr>
+      </w:pPr>
+      <w:r>
+        <w:rPr>
+          <w:b/>
+          <w:bCs/>
+          <w:sz w:val="24"/>
+          <w:szCs w:val="24"/>
+        </w:rPr>
+        <w:t>Week 8</w:t>
+      </w:r>
+    </w:p>
+    <w:p>
+      <w:pPr>
+        <w:spacing w:line="276" w:lineRule="auto"/>
+        <w:rPr>
+          <w:sz w:val="24"/>
+          <w:szCs w:val="24"/>
+        </w:rPr>
+      </w:pPr>
+      <w:r>
+        <w:rPr>
+          <w:sz w:val="24"/>
+          <w:szCs w:val="24"/>
+        </w:rPr>
+        <w:t xml:space="preserve">Milestone: </w:t>
+      </w:r>
+      <w:r>
+        <w:rPr>
+          <w:sz w:val="24"/>
+          <w:szCs w:val="24"/>
+        </w:rPr>
+        <w:t>Completed system with all functions</w:t>
+      </w:r>
+    </w:p>
+    <w:p>
+      <w:pPr>
+        <w:pStyle w:val="ListParagraph"/>
+        <w:numPr>
+          <w:ilvl w:val="0"/>
+          <w:numId w:val="16"/>
+        </w:numPr>
+        <w:spacing w:line="276" w:lineRule="auto"/>
+        <w:rPr>
+          <w:sz w:val="24"/>
+          <w:szCs w:val="24"/>
+        </w:rPr>
+      </w:pPr>
+      <w:r>
+        <w:rPr>
+          <w:sz w:val="24"/>
+          <w:szCs w:val="24"/>
+        </w:rPr>
+        <w:t>Tasks:</w:t>
+      </w:r>
+      <w:r>
+        <w:rPr>
+          <w:sz w:val="24"/>
+          <w:szCs w:val="24"/>
+        </w:rPr>
+        <w:t xml:space="preserve"> </w:t>
+      </w:r>
+      <w:r>
+        <w:rPr>
+          <w:sz w:val="24"/>
+          <w:szCs w:val="24"/>
+        </w:rPr>
+        <w:t xml:space="preserve">I will finish any required coding tasks and possibly add additional </w:t>
+      </w:r>
+      <w:r>
+        <w:rPr>
+          <w:sz w:val="24"/>
+          <w:szCs w:val="24"/>
+        </w:rPr>
+        <w:t>layers such as heatmaps and POI density</w:t>
+      </w:r>
+      <w:r>
+        <w:rPr>
+          <w:sz w:val="24"/>
+          <w:szCs w:val="24"/>
+        </w:rPr>
+        <w:t>.</w:t>
+      </w:r>
+    </w:p>
+    <w:p>
+      <w:pPr>
+        <w:pStyle w:val="ListParagraph"/>
+        <w:numPr>
+          <w:ilvl w:val="0"/>
+          <w:numId w:val="16"/>
+        </w:numPr>
+        <w:spacing w:line="276" w:lineRule="auto"/>
+        <w:rPr>
+          <w:sz w:val="24"/>
+          <w:szCs w:val="24"/>
+        </w:rPr>
+      </w:pPr>
+      <w:r>
+        <w:rPr>
+          <w:sz w:val="24"/>
+          <w:szCs w:val="24"/>
+        </w:rPr>
+        <w:t>Deliverable: A system that runs from a terminal and opens an interactive map showing the regions calculated</w:t>
+      </w:r>
+      <w:r>
+        <w:rPr>
+          <w:sz w:val="24"/>
+          <w:szCs w:val="24"/>
+        </w:rPr>
+        <w:t xml:space="preserve"> through clustering</w:t>
+      </w:r>
+      <w:r>
+        <w:rPr>
+          <w:sz w:val="24"/>
+          <w:szCs w:val="24"/>
+        </w:rPr>
+        <w:t>.</w:t>
+      </w:r>
+    </w:p>
+    <w:p>
+      <w:pPr>
+        <w:spacing w:line="276" w:lineRule="auto"/>
+        <w:ind w:left="360"/>
+        <w:rPr>
+          <w:sz w:val="24"/>
+          <w:szCs w:val="24"/>
+        </w:rPr>
+      </w:pPr>
+    </w:p>
+    <w:p>
+      <w:pPr>
+        <w:spacing w:line="276" w:lineRule="auto"/>
+        <w:rPr>
+          <w:b/>
+          <w:bCs/>
+          <w:sz w:val="24"/>
+          <w:szCs w:val="24"/>
+        </w:rPr>
+      </w:pPr>
+      <w:r>
+        <w:rPr>
+          <w:b/>
+          <w:bCs/>
+          <w:sz w:val="24"/>
+          <w:szCs w:val="24"/>
+        </w:rPr>
+        <w:t>Week 9</w:t>
+      </w:r>
+    </w:p>
+    <w:p>
+      <w:pPr>
+        <w:spacing w:line="276" w:lineRule="auto"/>
+        <w:rPr>
+          <w:sz w:val="24"/>
+          <w:szCs w:val="24"/>
+        </w:rPr>
+      </w:pPr>
+      <w:r>
+        <w:rPr>
+          <w:sz w:val="24"/>
+          <w:szCs w:val="24"/>
+        </w:rPr>
+        <w:t xml:space="preserve">Milestone: </w:t>
+      </w:r>
+      <w:r>
+        <w:rPr>
+          <w:sz w:val="24"/>
+          <w:szCs w:val="24"/>
+        </w:rPr>
+        <w:t>Successful testing</w:t>
+      </w:r>
+    </w:p>
+    <w:p>
+      <w:pPr>
+        <w:pStyle w:val="ListParagraph"/>
+        <w:numPr>
+          <w:ilvl w:val="0"/>
+          <w:numId w:val="18"/>
+        </w:numPr>
+        <w:spacing w:line="276" w:lineRule="auto"/>
+        <w:rPr>
+          <w:sz w:val="24"/>
+          <w:szCs w:val="24"/>
+        </w:rPr>
+      </w:pPr>
+      <w:r>
+        <w:rPr>
+          <w:sz w:val="24"/>
+          <w:szCs w:val="24"/>
+        </w:rPr>
+        <w:t xml:space="preserve">Tasks: </w:t>
+      </w:r>
+      <w:r>
+        <w:rPr>
+          <w:sz w:val="24"/>
+          <w:szCs w:val="24"/>
+        </w:rPr>
+        <w:t>I will w</w:t>
+      </w:r>
+      <w:r>
+        <w:rPr>
+          <w:sz w:val="24"/>
+          <w:szCs w:val="24"/>
+        </w:rPr>
+        <w:t>rite</w:t>
+      </w:r>
+      <w:r>
+        <w:rPr>
+          <w:sz w:val="24"/>
+          <w:szCs w:val="24"/>
+        </w:rPr>
+        <w:t xml:space="preserve"> down</w:t>
+      </w:r>
+      <w:r>
+        <w:rPr>
+          <w:sz w:val="24"/>
+          <w:szCs w:val="24"/>
+        </w:rPr>
+        <w:t xml:space="preserve"> </w:t>
+      </w:r>
+      <w:r>
+        <w:rPr>
+          <w:sz w:val="24"/>
+          <w:szCs w:val="24"/>
+        </w:rPr>
+        <w:t xml:space="preserve">testing criteria and tests. Test the system </w:t>
+      </w:r>
+      <w:r>
+        <w:rPr>
+          <w:sz w:val="24"/>
+          <w:szCs w:val="24"/>
+        </w:rPr>
+        <w:t>for ability to handle data, cluster the regions, and visualise the results.</w:t>
+      </w:r>
+    </w:p>
+    <w:p>
+      <w:pPr>
+        <w:spacing w:line="276" w:lineRule="auto"/>
+        <w:rPr>
+          <w:sz w:val="24"/>
+          <w:szCs w:val="24"/>
+        </w:rPr>
+      </w:pPr>
+    </w:p>
+    <w:p>
+      <w:pPr>
+        <w:spacing w:line="276" w:lineRule="auto"/>
+        <w:rPr>
+          <w:b/>
+          <w:bCs/>
+          <w:sz w:val="24"/>
+          <w:szCs w:val="24"/>
+        </w:rPr>
+      </w:pPr>
+      <w:r>
+        <w:rPr>
+          <w:b/>
+          <w:bCs/>
+          <w:sz w:val="24"/>
+          <w:szCs w:val="24"/>
+        </w:rPr>
+        <w:t>Week 10</w:t>
+      </w:r>
+    </w:p>
+    <w:p>
+      <w:pPr>
+        <w:spacing w:line="276" w:lineRule="auto"/>
+        <w:rPr>
+          <w:sz w:val="24"/>
+          <w:szCs w:val="24"/>
+        </w:rPr>
+      </w:pPr>
+      <w:r>
+        <w:rPr>
+          <w:sz w:val="24"/>
+          <w:szCs w:val="24"/>
+        </w:rPr>
+        <w:t xml:space="preserve">Milestone: </w:t>
+      </w:r>
+      <w:r>
+        <w:rPr>
+          <w:sz w:val="24"/>
+          <w:szCs w:val="24"/>
+        </w:rPr>
+        <w:t xml:space="preserve">Completed analysis </w:t>
+      </w:r>
+      <w:r>
+        <w:rPr>
+          <w:sz w:val="24"/>
+          <w:szCs w:val="24"/>
+        </w:rPr>
+        <w:t>of the impact of functional regions</w:t>
+      </w:r>
+    </w:p>
+    <w:p>
+      <w:pPr>
+        <w:pStyle w:val="ListParagraph"/>
+        <w:numPr>
+          <w:ilvl w:val="0"/>
+          <w:numId w:val="18"/>
+        </w:numPr>
+        <w:spacing w:line="276" w:lineRule="auto"/>
+        <w:rPr>
+          <w:sz w:val="24"/>
+          <w:szCs w:val="24"/>
+        </w:rPr>
+      </w:pPr>
+      <w:r>
+        <w:rPr>
+          <w:sz w:val="24"/>
+          <w:szCs w:val="24"/>
+        </w:rPr>
+        <w:t>Tasks:</w:t>
+      </w:r>
+      <w:r>
+        <w:rPr>
+          <w:sz w:val="24"/>
+          <w:szCs w:val="24"/>
+        </w:rPr>
+        <w:t xml:space="preserve"> I will use the regions generated </w:t>
+      </w:r>
+      <w:r>
+        <w:rPr>
+          <w:sz w:val="24"/>
+          <w:szCs w:val="24"/>
+        </w:rPr>
+        <w:t xml:space="preserve">by my system to compare the success of industries </w:t>
+      </w:r>
+      <w:r>
+        <w:rPr>
+          <w:sz w:val="24"/>
+          <w:szCs w:val="24"/>
+        </w:rPr>
+        <w:t>concerning</w:t>
+      </w:r>
+      <w:r>
+        <w:rPr>
+          <w:sz w:val="24"/>
+          <w:szCs w:val="24"/>
+        </w:rPr>
+        <w:t xml:space="preserve"> the regions they're in proximity to. I will </w:t>
+      </w:r>
+      <w:r>
+        <w:rPr>
+          <w:sz w:val="24"/>
+          <w:szCs w:val="24"/>
+        </w:rPr>
+        <w:t>analyse</w:t>
+      </w:r>
+      <w:r>
+        <w:rPr>
+          <w:sz w:val="24"/>
+          <w:szCs w:val="24"/>
+        </w:rPr>
+        <w:t xml:space="preserve"> the city of Cardiff, and then an undecided city</w:t>
+      </w:r>
+      <w:r>
+        <w:rPr>
+          <w:sz w:val="24"/>
+          <w:szCs w:val="24"/>
+        </w:rPr>
+        <w:t xml:space="preserve"> to </w:t>
+      </w:r>
+      <w:r>
+        <w:rPr>
+          <w:sz w:val="24"/>
+          <w:szCs w:val="24"/>
+        </w:rPr>
+        <w:t xml:space="preserve">remove any anomalies. </w:t>
+      </w:r>
+      <w:r>
+        <w:rPr>
+          <w:sz w:val="24"/>
+          <w:szCs w:val="24"/>
+        </w:rPr>
+        <w:t>I will write up my conclu</w:t>
+      </w:r>
+      <w:r>
+        <w:rPr>
+          <w:sz w:val="24"/>
+          <w:szCs w:val="24"/>
+        </w:rPr>
+        <w:t xml:space="preserve">sion on the impacts of urban layout on </w:t>
+      </w:r>
+      <w:r>
+        <w:rPr>
+          <w:sz w:val="24"/>
+          <w:szCs w:val="24"/>
+        </w:rPr>
+        <w:t xml:space="preserve">industry </w:t>
+      </w:r>
+      <w:r>
+        <w:rPr>
+          <w:sz w:val="24"/>
+          <w:szCs w:val="24"/>
+        </w:rPr>
+        <w:t>success.</w:t>
+      </w:r>
+    </w:p>
+    <w:p>
+      <w:pPr>
+        <w:spacing w:line="276" w:lineRule="auto"/>
+        <w:rPr>
+          <w:sz w:val="24"/>
+          <w:szCs w:val="24"/>
+        </w:rPr>
+      </w:pPr>
+    </w:p>
+    <w:p>
+      <w:pPr>
+        <w:spacing w:line="276" w:lineRule="auto"/>
+        <w:rPr>
+          <w:b/>
+          <w:bCs/>
+          <w:sz w:val="24"/>
+          <w:szCs w:val="24"/>
+        </w:rPr>
+      </w:pPr>
+      <w:r>
+        <w:rPr>
+          <w:b/>
+          <w:bCs/>
+          <w:sz w:val="24"/>
+          <w:szCs w:val="24"/>
+        </w:rPr>
+        <w:t>Week 11</w:t>
+      </w:r>
+    </w:p>
+    <w:p>
+      <w:pPr>
+        <w:spacing w:line="276" w:lineRule="auto"/>
+        <w:rPr>
+          <w:sz w:val="24"/>
+          <w:szCs w:val="24"/>
+        </w:rPr>
+      </w:pPr>
+    </w:p>
+    <w:p>
+      <w:pPr>
+        <w:spacing w:line="276" w:lineRule="auto"/>
+        <w:rPr>
+          <w:sz w:val="24"/>
+          <w:szCs w:val="24"/>
+        </w:rPr>
+      </w:pPr>
+    </w:p>
+    <w:p>
+      <w:pPr>
+        <w:spacing w:line="276" w:lineRule="auto"/>
+        <w:rPr>
+          <w:b/>
+          <w:bCs/>
+          <w:sz w:val="24"/>
+          <w:szCs w:val="24"/>
+        </w:rPr>
+      </w:pPr>
+      <w:r>
+        <w:rPr>
+          <w:b/>
+          <w:bCs/>
+          <w:sz w:val="24"/>
+          <w:szCs w:val="24"/>
+        </w:rPr>
+        <w:t>Week 12</w:t>
+      </w:r>
+    </w:p>
+    <w:p>
+      <w:pPr>
+        <w:spacing w:line="276" w:lineRule="auto"/>
+        <w:rPr>
+          <w:sz w:val="24"/>
+          <w:szCs w:val="24"/>
+        </w:rPr>
+      </w:pPr>
+      <w:r>
+        <w:rPr>
+          <w:sz w:val="24"/>
+          <w:szCs w:val="24"/>
+        </w:rPr>
+        <w:t xml:space="preserve">Milestone: </w:t>
+      </w:r>
+      <w:r>
+        <w:rPr>
+          <w:sz w:val="24"/>
+          <w:szCs w:val="24"/>
+        </w:rPr>
+        <w:t xml:space="preserve">Completed the final report </w:t>
+      </w:r>
+    </w:p>
+    <w:p>
+      <w:pPr>
+        <w:pStyle w:val="ListParagraph"/>
+        <w:numPr>
+          <w:ilvl w:val="0"/>
+          <w:numId w:val="20"/>
+        </w:numPr>
+        <w:spacing w:line="276" w:lineRule="auto"/>
+        <w:rPr>
+          <w:sz w:val="24"/>
+          <w:szCs w:val="24"/>
+        </w:rPr>
+      </w:pPr>
+      <w:r>
+        <w:rPr>
+          <w:sz w:val="24"/>
+          <w:szCs w:val="24"/>
+        </w:rPr>
+        <w:t xml:space="preserve">Tasks: </w:t>
+      </w:r>
+      <w:r>
+        <w:rPr>
+          <w:sz w:val="24"/>
+          <w:szCs w:val="24"/>
+        </w:rPr>
+        <w:t xml:space="preserve">I will </w:t>
+      </w:r>
+      <w:r>
+        <w:rPr>
+          <w:sz w:val="24"/>
+          <w:szCs w:val="24"/>
+        </w:rPr>
+        <w:t xml:space="preserve">write a report on my project with the following sections: </w:t>
+      </w:r>
+      <w:r>
+        <w:rPr>
+          <w:sz w:val="24"/>
+          <w:szCs w:val="24"/>
+        </w:rPr>
+        <w:t xml:space="preserve">Introduction, Background, </w:t>
+      </w:r>
+      <w:r>
+        <w:rPr>
+          <w:sz w:val="24"/>
+          <w:szCs w:val="24"/>
+        </w:rPr>
+        <w:t>Methodology, Implementation, Testing, Evaluation, Conclusion,</w:t>
+      </w:r>
+      <w:r>
+        <w:rPr>
+          <w:sz w:val="24"/>
+          <w:szCs w:val="24"/>
+        </w:rPr>
+        <w:t xml:space="preserve"> &amp; Learning Reflections.</w:t>
+      </w:r>
+    </w:p>
+    <w:p>
+      <w:pPr>
+        <w:spacing w:line="276" w:lineRule="auto"/>
+        <w:rPr>
+          <w:sz w:val="24"/>
+          <w:szCs w:val="24"/>
+        </w:rPr>
+      </w:pPr>
+    </w:p>
+    <w:p>
+      <w:pPr>
+        <w:spacing w:line="276" w:lineRule="auto"/>
+        <w:rPr>
+          <w:sz w:val="24"/>
+          <w:szCs w:val="24"/>
+        </w:rPr>
+      </w:pPr>
+    </w:p>
+    <w:p>
+      <w:pPr>
+        <w:pStyle w:val="ListParagraph"/>
+        <w:numPr>
+          <w:ilvl w:val="0"/>
+          <w:numId w:val="19"/>
+        </w:numPr>
+        <w:spacing w:line="276" w:lineRule="auto"/>
+        <w:rPr>
+          <w:sz w:val="24"/>
+          <w:szCs w:val="24"/>
+          <w:highlight w:val="green"/>
+        </w:rPr>
+      </w:pPr>
+      <w:r>
+        <w:rPr>
+          <w:sz w:val="24"/>
+          <w:szCs w:val="24"/>
+          <w:highlight w:val="green"/>
+        </w:rPr>
+        <w:t>Write small summary of what I work on each week</w:t>
+      </w:r>
     </w:p>
     <w:p>
       <w:pPr>
@@ -5194,7 +5884,6 @@
           <w:sz w:val="24"/>
           <w:szCs w:val="24"/>
         </w:rPr>
-        <w:lastRenderedPageBreak/>
         <w:t xml:space="preserve">Look at </w:t>
       </w:r>
       <w:r>
@@ -5300,35 +5989,7 @@
           <w:sz w:val="24"/>
           <w:szCs w:val="24"/>
         </w:rPr>
-        <w:t xml:space="preserve"> </w:t>
-      </w:r>
-      <w:r>
-        <w:rPr>
-          <w:sz w:val="24"/>
-          <w:szCs w:val="24"/>
-        </w:rPr>
-        <w:t>–</w:t>
-      </w:r>
-      <w:r>
-        <w:rPr>
-          <w:sz w:val="24"/>
-          <w:szCs w:val="24"/>
-        </w:rPr>
-        <w:t xml:space="preserve"> </w:t>
-      </w:r>
-      <w:r>
-        <w:rPr>
-          <w:sz w:val="24"/>
-          <w:szCs w:val="24"/>
-        </w:rPr>
-        <w:t>clustering</w:t>
-      </w:r>
-      <w:r>
-        <w:rPr>
-          <w:sz w:val="24"/>
-          <w:szCs w:val="24"/>
-        </w:rPr>
-        <w:t xml:space="preserve"> </w:t>
+        <w:t xml:space="preserve"> – clustering </w:t>
       </w:r>
     </w:p>
     <w:p>
@@ -5356,21 +6017,7 @@
           <w:sz w:val="24"/>
           <w:szCs w:val="24"/>
         </w:rPr>
-        <w:t xml:space="preserve">problem </w:t>
-      </w:r>
-      <w:r>
-        <w:rPr>
-          <w:sz w:val="24"/>
-          <w:szCs w:val="24"/>
-        </w:rPr>
-        <w:t>–</w:t>
-      </w:r>
-      <w:r>
-        <w:rPr>
-          <w:sz w:val="24"/>
-          <w:szCs w:val="24"/>
-        </w:rPr>
-        <w:t xml:space="preserve"> clustering</w:t>
+        <w:t>problem – clustering</w:t>
       </w:r>
     </w:p>
     <w:p>
@@ -5691,12 +6338,14 @@
         <w:rPr>
           <w:sz w:val="24"/>
           <w:szCs w:val="24"/>
-        </w:rPr>
-      </w:pPr>
-      <w:r>
-        <w:rPr>
-          <w:sz w:val="24"/>
-          <w:szCs w:val="24"/>
+          <w:highlight w:val="green"/>
+        </w:rPr>
+      </w:pPr>
+      <w:r>
+        <w:rPr>
+          <w:sz w:val="24"/>
+          <w:szCs w:val="24"/>
+          <w:highlight w:val="green"/>
         </w:rPr>
         <w:t>Gantt chart</w:t>
       </w:r>
@@ -5795,6 +6444,119 @@
 <file path=word/numbering.xml><?xml version="1.0" encoding="utf-8"?>
 <w:numbering xmlns:wpc="http://schemas.microsoft.com/office/word/2010/wordprocessingCanvas" xmlns:cx="http://schemas.microsoft.com/office/drawing/2014/chartex" xmlns:cx1="http://schemas.microsoft.com/office/drawing/2015/9/8/chartex" xmlns:cx2="http://schemas.microsoft.com/office/drawing/2015/10/21/chartex" xmlns:cx3="http://schemas.microsoft.com/office/drawing/2016/5/9/chartex" xmlns:cx4="http://schemas.microsoft.com/office/drawing/2016/5/10/chartex" xmlns:cx5="http://schemas.microsoft.com/office/drawing/2016/5/11/chartex" xmlns:cx6="http://schemas.microsoft.com/office/drawing/2016/5/12/chartex" xmlns:cx7="http://schemas.microsoft.com/office/drawing/2016/5/13/chartex" xmlns:cx8="http://schemas.microsoft.com/office/drawing/2016/5/14/chartex" xmlns:mc="http://schemas.openxmlformats.org/markup-compatibility/2006" xmlns:aink="http://schemas.microsoft.com/office/drawing/2016/ink" xmlns:am3d="http://schemas.microsoft.com/office/drawing/2017/model3d" xmlns:o="urn:schemas-microsoft-com:office:office" xmlns:oel="http://schemas.microsoft.com/office/2019/extlst" xmlns:r="http://schemas.openxmlformats.org/officeDocument/2006/relationships" xmlns:m="http://schemas.openxmlformats.org/officeDocument/2006/math" xmlns:v="urn:schemas-microsoft-com:vml" xmlns:wp14="http://schemas.microsoft.com/office/word/2010/wordprocessingDrawing" xmlns:wp="http://schemas.openxmlformats.org/drawingml/2006/wordprocessingDrawing" xmlns:w10="urn:schemas-microsoft-com:office:word" xmlns:w="http://schemas.openxmlformats.org/wordprocessingml/2006/main" xmlns:w14="http://schemas.microsoft.com/office/word/2010/wordml" xmlns:w15="http://schemas.microsoft.com/office/word/2012/wordml" xmlns:w16cex="http://schemas.microsoft.com/office/word/2018/wordml/cex" xmlns:w16cid="http://schemas.microsoft.com/office/word/2016/wordml/cid" xmlns:w16="http://schemas.microsoft.com/office/word/2018/wordml" xmlns:w16du="http://schemas.microsoft.com/office/word/2023/wordml/word16du" xmlns:w16sdtdh="http://schemas.microsoft.com/office/word/2020/wordml/sdtdatahash" xmlns:w16sdtfl="http://schemas.microsoft.com/office/word/2024/wordml/sdtformatlock" xmlns:w16se="http://schemas.microsoft.com/office/word/2015/wordml/symex" xmlns:wpg="http://schemas.microsoft.com/office/word/2010/wordprocessingGroup" xmlns:wpi="http://schemas.microsoft.com/office/word/2010/wordprocessingInk" xmlns:wne="http://schemas.microsoft.com/office/word/2006/wordml" xmlns:wps="http://schemas.microsoft.com/office/word/2010/wordprocessingShape" mc:Ignorable="w14 w15 w16se w16cid w16 w16cex w16sdtdh w16sdtfl w16du wp14">
   <w:abstractNum w:abstractNumId="0" w15:restartNumberingAfterBreak="0">
+    <w:nsid w:val="04AC61BC"/>
+    <w:multiLevelType w:val="hybridMultilevel"/>
+    <w:tmpl w:val="1BCE277A"/>
+    <w:lvl w:ilvl="0" w:tplc="08090005">
+      <w:start w:val="1"/>
+      <w:numFmt w:val="bullet"/>
+      <w:lvlText w:val=""/>
+      <w:lvlJc w:val="left"/>
+      <w:pPr>
+        <w:ind w:left="720" w:hanging="360"/>
+      </w:pPr>
+      <w:rPr>
+        <w:rFonts w:ascii="Wingdings" w:hAnsi="Wingdings" w:hint="default"/>
+      </w:rPr>
+    </w:lvl>
+    <w:lvl w:ilvl="1" w:tplc="08090003" w:tentative="1">
+      <w:start w:val="1"/>
+      <w:numFmt w:val="bullet"/>
+      <w:lvlText w:val="o"/>
+      <w:lvlJc w:val="left"/>
+      <w:pPr>
+        <w:ind w:left="1440" w:hanging="360"/>
+      </w:pPr>
+      <w:rPr>
+        <w:rFonts w:ascii="Courier New" w:hAnsi="Courier New" w:cs="Courier New" w:hint="default"/>
+      </w:rPr>
+    </w:lvl>
+    <w:lvl w:ilvl="2" w:tplc="08090005" w:tentative="1">
+      <w:start w:val="1"/>
+      <w:numFmt w:val="bullet"/>
+      <w:lvlText w:val=""/>
+      <w:lvlJc w:val="left"/>
+      <w:pPr>
+        <w:ind w:left="2160" w:hanging="360"/>
+      </w:pPr>
+      <w:rPr>
+        <w:rFonts w:ascii="Wingdings" w:hAnsi="Wingdings" w:hint="default"/>
+      </w:rPr>
+    </w:lvl>
+    <w:lvl w:ilvl="3" w:tplc="08090001" w:tentative="1">
+      <w:start w:val="1"/>
+      <w:numFmt w:val="bullet"/>
+      <w:lvlText w:val=""/>
+      <w:lvlJc w:val="left"/>
+      <w:pPr>
+        <w:ind w:left="2880" w:hanging="360"/>
+      </w:pPr>
+      <w:rPr>
+        <w:rFonts w:ascii="Symbol" w:hAnsi="Symbol" w:hint="default"/>
+      </w:rPr>
+    </w:lvl>
+    <w:lvl w:ilvl="4" w:tplc="08090003" w:tentative="1">
+      <w:start w:val="1"/>
+      <w:numFmt w:val="bullet"/>
+      <w:lvlText w:val="o"/>
+      <w:lvlJc w:val="left"/>
+      <w:pPr>
+        <w:ind w:left="3600" w:hanging="360"/>
+      </w:pPr>
+      <w:rPr>
+        <w:rFonts w:ascii="Courier New" w:hAnsi="Courier New" w:cs="Courier New" w:hint="default"/>
+      </w:rPr>
+    </w:lvl>
+    <w:lvl w:ilvl="5" w:tplc="08090005" w:tentative="1">
+      <w:start w:val="1"/>
+      <w:numFmt w:val="bullet"/>
+      <w:lvlText w:val=""/>
+      <w:lvlJc w:val="left"/>
+      <w:pPr>
+        <w:ind w:left="4320" w:hanging="360"/>
+      </w:pPr>
+      <w:rPr>
+        <w:rFonts w:ascii="Wingdings" w:hAnsi="Wingdings" w:hint="default"/>
+      </w:rPr>
+    </w:lvl>
+    <w:lvl w:ilvl="6" w:tplc="08090001" w:tentative="1">
+      <w:start w:val="1"/>
+      <w:numFmt w:val="bullet"/>
+      <w:lvlText w:val=""/>
+      <w:lvlJc w:val="left"/>
+      <w:pPr>
+        <w:ind w:left="5040" w:hanging="360"/>
+      </w:pPr>
+      <w:rPr>
+        <w:rFonts w:ascii="Symbol" w:hAnsi="Symbol" w:hint="default"/>
+      </w:rPr>
+    </w:lvl>
+    <w:lvl w:ilvl="7" w:tplc="08090003" w:tentative="1">
+      <w:start w:val="1"/>
+      <w:numFmt w:val="bullet"/>
+      <w:lvlText w:val="o"/>
+      <w:lvlJc w:val="left"/>
+      <w:pPr>
+        <w:ind w:left="5760" w:hanging="360"/>
+      </w:pPr>
+      <w:rPr>
+        <w:rFonts w:ascii="Courier New" w:hAnsi="Courier New" w:cs="Courier New" w:hint="default"/>
+      </w:rPr>
+    </w:lvl>
+    <w:lvl w:ilvl="8" w:tplc="08090005" w:tentative="1">
+      <w:start w:val="1"/>
+      <w:numFmt w:val="bullet"/>
+      <w:lvlText w:val=""/>
+      <w:lvlJc w:val="left"/>
+      <w:pPr>
+        <w:ind w:left="6480" w:hanging="360"/>
+      </w:pPr>
+      <w:rPr>
+        <w:rFonts w:ascii="Wingdings" w:hAnsi="Wingdings" w:hint="default"/>
+      </w:rPr>
+    </w:lvl>
+  </w:abstractNum>
+  <w:abstractNum w:abstractNumId="1" w15:restartNumberingAfterBreak="0">
     <w:nsid w:val="06854B02"/>
     <w:multiLevelType w:val="hybridMultilevel"/>
     <w:tmpl w:val="7C14A22A"/>
@@ -5880,7 +6642,120 @@
       </w:pPr>
     </w:lvl>
   </w:abstractNum>
-  <w:abstractNum w:abstractNumId="1" w15:restartNumberingAfterBreak="0">
+  <w:abstractNum w:abstractNumId="2" w15:restartNumberingAfterBreak="0">
+    <w:nsid w:val="07283E2E"/>
+    <w:multiLevelType w:val="hybridMultilevel"/>
+    <w:tmpl w:val="53764DF4"/>
+    <w:lvl w:ilvl="0" w:tplc="08090005">
+      <w:start w:val="1"/>
+      <w:numFmt w:val="bullet"/>
+      <w:lvlText w:val=""/>
+      <w:lvlJc w:val="left"/>
+      <w:pPr>
+        <w:ind w:left="720" w:hanging="360"/>
+      </w:pPr>
+      <w:rPr>
+        <w:rFonts w:ascii="Wingdings" w:hAnsi="Wingdings" w:hint="default"/>
+      </w:rPr>
+    </w:lvl>
+    <w:lvl w:ilvl="1" w:tplc="08090003" w:tentative="1">
+      <w:start w:val="1"/>
+      <w:numFmt w:val="bullet"/>
+      <w:lvlText w:val="o"/>
+      <w:lvlJc w:val="left"/>
+      <w:pPr>
+        <w:ind w:left="1440" w:hanging="360"/>
+      </w:pPr>
+      <w:rPr>
+        <w:rFonts w:ascii="Courier New" w:hAnsi="Courier New" w:cs="Courier New" w:hint="default"/>
+      </w:rPr>
+    </w:lvl>
+    <w:lvl w:ilvl="2" w:tplc="08090005" w:tentative="1">
+      <w:start w:val="1"/>
+      <w:numFmt w:val="bullet"/>
+      <w:lvlText w:val=""/>
+      <w:lvlJc w:val="left"/>
+      <w:pPr>
+        <w:ind w:left="2160" w:hanging="360"/>
+      </w:pPr>
+      <w:rPr>
+        <w:rFonts w:ascii="Wingdings" w:hAnsi="Wingdings" w:hint="default"/>
+      </w:rPr>
+    </w:lvl>
+    <w:lvl w:ilvl="3" w:tplc="08090001" w:tentative="1">
+      <w:start w:val="1"/>
+      <w:numFmt w:val="bullet"/>
+      <w:lvlText w:val=""/>
+      <w:lvlJc w:val="left"/>
+      <w:pPr>
+        <w:ind w:left="2880" w:hanging="360"/>
+      </w:pPr>
+      <w:rPr>
+        <w:rFonts w:ascii="Symbol" w:hAnsi="Symbol" w:hint="default"/>
+      </w:rPr>
+    </w:lvl>
+    <w:lvl w:ilvl="4" w:tplc="08090003" w:tentative="1">
+      <w:start w:val="1"/>
+      <w:numFmt w:val="bullet"/>
+      <w:lvlText w:val="o"/>
+      <w:lvlJc w:val="left"/>
+      <w:pPr>
+        <w:ind w:left="3600" w:hanging="360"/>
+      </w:pPr>
+      <w:rPr>
+        <w:rFonts w:ascii="Courier New" w:hAnsi="Courier New" w:cs="Courier New" w:hint="default"/>
+      </w:rPr>
+    </w:lvl>
+    <w:lvl w:ilvl="5" w:tplc="08090005" w:tentative="1">
+      <w:start w:val="1"/>
+      <w:numFmt w:val="bullet"/>
+      <w:lvlText w:val=""/>
+      <w:lvlJc w:val="left"/>
+      <w:pPr>
+        <w:ind w:left="4320" w:hanging="360"/>
+      </w:pPr>
+      <w:rPr>
+        <w:rFonts w:ascii="Wingdings" w:hAnsi="Wingdings" w:hint="default"/>
+      </w:rPr>
+    </w:lvl>
+    <w:lvl w:ilvl="6" w:tplc="08090001" w:tentative="1">
+      <w:start w:val="1"/>
+      <w:numFmt w:val="bullet"/>
+      <w:lvlText w:val=""/>
+      <w:lvlJc w:val="left"/>
+      <w:pPr>
+        <w:ind w:left="5040" w:hanging="360"/>
+      </w:pPr>
+      <w:rPr>
+        <w:rFonts w:ascii="Symbol" w:hAnsi="Symbol" w:hint="default"/>
+      </w:rPr>
+    </w:lvl>
+    <w:lvl w:ilvl="7" w:tplc="08090003" w:tentative="1">
+      <w:start w:val="1"/>
+      <w:numFmt w:val="bullet"/>
+      <w:lvlText w:val="o"/>
+      <w:lvlJc w:val="left"/>
+      <w:pPr>
+        <w:ind w:left="5760" w:hanging="360"/>
+      </w:pPr>
+      <w:rPr>
+        <w:rFonts w:ascii="Courier New" w:hAnsi="Courier New" w:cs="Courier New" w:hint="default"/>
+      </w:rPr>
+    </w:lvl>
+    <w:lvl w:ilvl="8" w:tplc="08090005" w:tentative="1">
+      <w:start w:val="1"/>
+      <w:numFmt w:val="bullet"/>
+      <w:lvlText w:val=""/>
+      <w:lvlJc w:val="left"/>
+      <w:pPr>
+        <w:ind w:left="6480" w:hanging="360"/>
+      </w:pPr>
+      <w:rPr>
+        <w:rFonts w:ascii="Wingdings" w:hAnsi="Wingdings" w:hint="default"/>
+      </w:rPr>
+    </w:lvl>
+  </w:abstractNum>
+  <w:abstractNum w:abstractNumId="3" w15:restartNumberingAfterBreak="0">
     <w:nsid w:val="09577175"/>
     <w:multiLevelType w:val="hybridMultilevel"/>
     <w:tmpl w:val="F90E227A"/>
@@ -5993,7 +6868,120 @@
       </w:rPr>
     </w:lvl>
   </w:abstractNum>
-  <w:abstractNum w:abstractNumId="2" w15:restartNumberingAfterBreak="0">
+  <w:abstractNum w:abstractNumId="4" w15:restartNumberingAfterBreak="0">
+    <w:nsid w:val="1A2836D3"/>
+    <w:multiLevelType w:val="hybridMultilevel"/>
+    <w:tmpl w:val="0CEE7564"/>
+    <w:lvl w:ilvl="0" w:tplc="08090005">
+      <w:start w:val="1"/>
+      <w:numFmt w:val="bullet"/>
+      <w:lvlText w:val=""/>
+      <w:lvlJc w:val="left"/>
+      <w:pPr>
+        <w:ind w:left="1080" w:hanging="360"/>
+      </w:pPr>
+      <w:rPr>
+        <w:rFonts w:ascii="Wingdings" w:hAnsi="Wingdings" w:hint="default"/>
+      </w:rPr>
+    </w:lvl>
+    <w:lvl w:ilvl="1" w:tplc="08090003" w:tentative="1">
+      <w:start w:val="1"/>
+      <w:numFmt w:val="bullet"/>
+      <w:lvlText w:val="o"/>
+      <w:lvlJc w:val="left"/>
+      <w:pPr>
+        <w:ind w:left="1800" w:hanging="360"/>
+      </w:pPr>
+      <w:rPr>
+        <w:rFonts w:ascii="Courier New" w:hAnsi="Courier New" w:cs="Courier New" w:hint="default"/>
+      </w:rPr>
+    </w:lvl>
+    <w:lvl w:ilvl="2" w:tplc="08090005" w:tentative="1">
+      <w:start w:val="1"/>
+      <w:numFmt w:val="bullet"/>
+      <w:lvlText w:val=""/>
+      <w:lvlJc w:val="left"/>
+      <w:pPr>
+        <w:ind w:left="2520" w:hanging="360"/>
+      </w:pPr>
+      <w:rPr>
+        <w:rFonts w:ascii="Wingdings" w:hAnsi="Wingdings" w:hint="default"/>
+      </w:rPr>
+    </w:lvl>
+    <w:lvl w:ilvl="3" w:tplc="08090001" w:tentative="1">
+      <w:start w:val="1"/>
+      <w:numFmt w:val="bullet"/>
+      <w:lvlText w:val=""/>
+      <w:lvlJc w:val="left"/>
+      <w:pPr>
+        <w:ind w:left="3240" w:hanging="360"/>
+      </w:pPr>
+      <w:rPr>
+        <w:rFonts w:ascii="Symbol" w:hAnsi="Symbol" w:hint="default"/>
+      </w:rPr>
+    </w:lvl>
+    <w:lvl w:ilvl="4" w:tplc="08090003" w:tentative="1">
+      <w:start w:val="1"/>
+      <w:numFmt w:val="bullet"/>
+      <w:lvlText w:val="o"/>
+      <w:lvlJc w:val="left"/>
+      <w:pPr>
+        <w:ind w:left="3960" w:hanging="360"/>
+      </w:pPr>
+      <w:rPr>
+        <w:rFonts w:ascii="Courier New" w:hAnsi="Courier New" w:cs="Courier New" w:hint="default"/>
+      </w:rPr>
+    </w:lvl>
+    <w:lvl w:ilvl="5" w:tplc="08090005" w:tentative="1">
+      <w:start w:val="1"/>
+      <w:numFmt w:val="bullet"/>
+      <w:lvlText w:val=""/>
+      <w:lvlJc w:val="left"/>
+      <w:pPr>
+        <w:ind w:left="4680" w:hanging="360"/>
+      </w:pPr>
+      <w:rPr>
+        <w:rFonts w:ascii="Wingdings" w:hAnsi="Wingdings" w:hint="default"/>
+      </w:rPr>
+    </w:lvl>
+    <w:lvl w:ilvl="6" w:tplc="08090001" w:tentative="1">
+      <w:start w:val="1"/>
+      <w:numFmt w:val="bullet"/>
+      <w:lvlText w:val=""/>
+      <w:lvlJc w:val="left"/>
+      <w:pPr>
+        <w:ind w:left="5400" w:hanging="360"/>
+      </w:pPr>
+      <w:rPr>
+        <w:rFonts w:ascii="Symbol" w:hAnsi="Symbol" w:hint="default"/>
+      </w:rPr>
+    </w:lvl>
+    <w:lvl w:ilvl="7" w:tplc="08090003" w:tentative="1">
+      <w:start w:val="1"/>
+      <w:numFmt w:val="bullet"/>
+      <w:lvlText w:val="o"/>
+      <w:lvlJc w:val="left"/>
+      <w:pPr>
+        <w:ind w:left="6120" w:hanging="360"/>
+      </w:pPr>
+      <w:rPr>
+        <w:rFonts w:ascii="Courier New" w:hAnsi="Courier New" w:cs="Courier New" w:hint="default"/>
+      </w:rPr>
+    </w:lvl>
+    <w:lvl w:ilvl="8" w:tplc="08090005" w:tentative="1">
+      <w:start w:val="1"/>
+      <w:numFmt w:val="bullet"/>
+      <w:lvlText w:val=""/>
+      <w:lvlJc w:val="left"/>
+      <w:pPr>
+        <w:ind w:left="6840" w:hanging="360"/>
+      </w:pPr>
+      <w:rPr>
+        <w:rFonts w:ascii="Wingdings" w:hAnsi="Wingdings" w:hint="default"/>
+      </w:rPr>
+    </w:lvl>
+  </w:abstractNum>
+  <w:abstractNum w:abstractNumId="5" w15:restartNumberingAfterBreak="0">
     <w:nsid w:val="28E924F8"/>
     <w:multiLevelType w:val="hybridMultilevel"/>
     <w:tmpl w:val="A5BEDB74"/>
@@ -6106,7 +7094,7 @@
       </w:rPr>
     </w:lvl>
   </w:abstractNum>
-  <w:abstractNum w:abstractNumId="3" w15:restartNumberingAfterBreak="0">
+  <w:abstractNum w:abstractNumId="6" w15:restartNumberingAfterBreak="0">
     <w:nsid w:val="2B58121C"/>
     <w:multiLevelType w:val="hybridMultilevel"/>
     <w:tmpl w:val="DD22FA6E"/>
@@ -6219,7 +7207,7 @@
       </w:rPr>
     </w:lvl>
   </w:abstractNum>
-  <w:abstractNum w:abstractNumId="4" w15:restartNumberingAfterBreak="0">
+  <w:abstractNum w:abstractNumId="7" w15:restartNumberingAfterBreak="0">
     <w:nsid w:val="388B630F"/>
     <w:multiLevelType w:val="hybridMultilevel"/>
     <w:tmpl w:val="E5F8D7DE"/>
@@ -6332,7 +7320,7 @@
       </w:rPr>
     </w:lvl>
   </w:abstractNum>
-  <w:abstractNum w:abstractNumId="5" w15:restartNumberingAfterBreak="0">
+  <w:abstractNum w:abstractNumId="8" w15:restartNumberingAfterBreak="0">
     <w:nsid w:val="3C111CC4"/>
     <w:multiLevelType w:val="hybridMultilevel"/>
     <w:tmpl w:val="D296454E"/>
@@ -6445,7 +7433,7 @@
       </w:rPr>
     </w:lvl>
   </w:abstractNum>
-  <w:abstractNum w:abstractNumId="6" w15:restartNumberingAfterBreak="0">
+  <w:abstractNum w:abstractNumId="9" w15:restartNumberingAfterBreak="0">
     <w:nsid w:val="3C1F3577"/>
     <w:multiLevelType w:val="hybridMultilevel"/>
     <w:tmpl w:val="9184D6DA"/>
@@ -6558,7 +7546,7 @@
       </w:rPr>
     </w:lvl>
   </w:abstractNum>
-  <w:abstractNum w:abstractNumId="7" w15:restartNumberingAfterBreak="0">
+  <w:abstractNum w:abstractNumId="10" w15:restartNumberingAfterBreak="0">
     <w:nsid w:val="45E9335E"/>
     <w:multiLevelType w:val="hybridMultilevel"/>
     <w:tmpl w:val="7EAE79B6"/>
@@ -6647,7 +7635,7 @@
       </w:pPr>
     </w:lvl>
   </w:abstractNum>
-  <w:abstractNum w:abstractNumId="8" w15:restartNumberingAfterBreak="0">
+  <w:abstractNum w:abstractNumId="11" w15:restartNumberingAfterBreak="0">
     <w:nsid w:val="461319A5"/>
     <w:multiLevelType w:val="hybridMultilevel"/>
     <w:tmpl w:val="4C8E5200"/>
@@ -6760,7 +7748,7 @@
       </w:rPr>
     </w:lvl>
   </w:abstractNum>
-  <w:abstractNum w:abstractNumId="9" w15:restartNumberingAfterBreak="0">
+  <w:abstractNum w:abstractNumId="12" w15:restartNumberingAfterBreak="0">
     <w:nsid w:val="532754E0"/>
     <w:multiLevelType w:val="hybridMultilevel"/>
     <w:tmpl w:val="AD5AD64C"/>
@@ -6846,7 +7834,7 @@
       </w:pPr>
     </w:lvl>
   </w:abstractNum>
-  <w:abstractNum w:abstractNumId="10" w15:restartNumberingAfterBreak="0">
+  <w:abstractNum w:abstractNumId="13" w15:restartNumberingAfterBreak="0">
     <w:nsid w:val="676E44B7"/>
     <w:multiLevelType w:val="hybridMultilevel"/>
     <w:tmpl w:val="ACD84E7A"/>
@@ -6959,7 +7947,120 @@
       </w:rPr>
     </w:lvl>
   </w:abstractNum>
-  <w:abstractNum w:abstractNumId="11" w15:restartNumberingAfterBreak="0">
+  <w:abstractNum w:abstractNumId="14" w15:restartNumberingAfterBreak="0">
+    <w:nsid w:val="681132E1"/>
+    <w:multiLevelType w:val="hybridMultilevel"/>
+    <w:tmpl w:val="63985188"/>
+    <w:lvl w:ilvl="0" w:tplc="08090001">
+      <w:start w:val="1"/>
+      <w:numFmt w:val="bullet"/>
+      <w:lvlText w:val=""/>
+      <w:lvlJc w:val="left"/>
+      <w:pPr>
+        <w:ind w:left="720" w:hanging="360"/>
+      </w:pPr>
+      <w:rPr>
+        <w:rFonts w:ascii="Symbol" w:hAnsi="Symbol" w:hint="default"/>
+      </w:rPr>
+    </w:lvl>
+    <w:lvl w:ilvl="1" w:tplc="08090003" w:tentative="1">
+      <w:start w:val="1"/>
+      <w:numFmt w:val="bullet"/>
+      <w:lvlText w:val="o"/>
+      <w:lvlJc w:val="left"/>
+      <w:pPr>
+        <w:ind w:left="1440" w:hanging="360"/>
+      </w:pPr>
+      <w:rPr>
+        <w:rFonts w:ascii="Courier New" w:hAnsi="Courier New" w:cs="Courier New" w:hint="default"/>
+      </w:rPr>
+    </w:lvl>
+    <w:lvl w:ilvl="2" w:tplc="08090005" w:tentative="1">
+      <w:start w:val="1"/>
+      <w:numFmt w:val="bullet"/>
+      <w:lvlText w:val=""/>
+      <w:lvlJc w:val="left"/>
+      <w:pPr>
+        <w:ind w:left="2160" w:hanging="360"/>
+      </w:pPr>
+      <w:rPr>
+        <w:rFonts w:ascii="Wingdings" w:hAnsi="Wingdings" w:hint="default"/>
+      </w:rPr>
+    </w:lvl>
+    <w:lvl w:ilvl="3" w:tplc="08090001" w:tentative="1">
+      <w:start w:val="1"/>
+      <w:numFmt w:val="bullet"/>
+      <w:lvlText w:val=""/>
+      <w:lvlJc w:val="left"/>
+      <w:pPr>
+        <w:ind w:left="2880" w:hanging="360"/>
+      </w:pPr>
+      <w:rPr>
+        <w:rFonts w:ascii="Symbol" w:hAnsi="Symbol" w:hint="default"/>
+      </w:rPr>
+    </w:lvl>
+    <w:lvl w:ilvl="4" w:tplc="08090003" w:tentative="1">
+      <w:start w:val="1"/>
+      <w:numFmt w:val="bullet"/>
+      <w:lvlText w:val="o"/>
+      <w:lvlJc w:val="left"/>
+      <w:pPr>
+        <w:ind w:left="3600" w:hanging="360"/>
+      </w:pPr>
+      <w:rPr>
+        <w:rFonts w:ascii="Courier New" w:hAnsi="Courier New" w:cs="Courier New" w:hint="default"/>
+      </w:rPr>
+    </w:lvl>
+    <w:lvl w:ilvl="5" w:tplc="08090005" w:tentative="1">
+      <w:start w:val="1"/>
+      <w:numFmt w:val="bullet"/>
+      <w:lvlText w:val=""/>
+      <w:lvlJc w:val="left"/>
+      <w:pPr>
+        <w:ind w:left="4320" w:hanging="360"/>
+      </w:pPr>
+      <w:rPr>
+        <w:rFonts w:ascii="Wingdings" w:hAnsi="Wingdings" w:hint="default"/>
+      </w:rPr>
+    </w:lvl>
+    <w:lvl w:ilvl="6" w:tplc="08090001" w:tentative="1">
+      <w:start w:val="1"/>
+      <w:numFmt w:val="bullet"/>
+      <w:lvlText w:val=""/>
+      <w:lvlJc w:val="left"/>
+      <w:pPr>
+        <w:ind w:left="5040" w:hanging="360"/>
+      </w:pPr>
+      <w:rPr>
+        <w:rFonts w:ascii="Symbol" w:hAnsi="Symbol" w:hint="default"/>
+      </w:rPr>
+    </w:lvl>
+    <w:lvl w:ilvl="7" w:tplc="08090003" w:tentative="1">
+      <w:start w:val="1"/>
+      <w:numFmt w:val="bullet"/>
+      <w:lvlText w:val="o"/>
+      <w:lvlJc w:val="left"/>
+      <w:pPr>
+        <w:ind w:left="5760" w:hanging="360"/>
+      </w:pPr>
+      <w:rPr>
+        <w:rFonts w:ascii="Courier New" w:hAnsi="Courier New" w:cs="Courier New" w:hint="default"/>
+      </w:rPr>
+    </w:lvl>
+    <w:lvl w:ilvl="8" w:tplc="08090005" w:tentative="1">
+      <w:start w:val="1"/>
+      <w:numFmt w:val="bullet"/>
+      <w:lvlText w:val=""/>
+      <w:lvlJc w:val="left"/>
+      <w:pPr>
+        <w:ind w:left="6480" w:hanging="360"/>
+      </w:pPr>
+      <w:rPr>
+        <w:rFonts w:ascii="Wingdings" w:hAnsi="Wingdings" w:hint="default"/>
+      </w:rPr>
+    </w:lvl>
+  </w:abstractNum>
+  <w:abstractNum w:abstractNumId="15" w15:restartNumberingAfterBreak="0">
     <w:nsid w:val="6D71456D"/>
     <w:multiLevelType w:val="hybridMultilevel"/>
     <w:tmpl w:val="5B72856C"/>
@@ -7072,7 +8173,7 @@
       </w:rPr>
     </w:lvl>
   </w:abstractNum>
-  <w:abstractNum w:abstractNumId="12" w15:restartNumberingAfterBreak="0">
+  <w:abstractNum w:abstractNumId="16" w15:restartNumberingAfterBreak="0">
     <w:nsid w:val="73723BFD"/>
     <w:multiLevelType w:val="hybridMultilevel"/>
     <w:tmpl w:val="777EBA4C"/>
@@ -7185,7 +8286,120 @@
       </w:rPr>
     </w:lvl>
   </w:abstractNum>
-  <w:abstractNum w:abstractNumId="13" w15:restartNumberingAfterBreak="0">
+  <w:abstractNum w:abstractNumId="17" w15:restartNumberingAfterBreak="0">
+    <w:nsid w:val="73990A35"/>
+    <w:multiLevelType w:val="hybridMultilevel"/>
+    <w:tmpl w:val="D3F04E1E"/>
+    <w:lvl w:ilvl="0" w:tplc="08090005">
+      <w:start w:val="1"/>
+      <w:numFmt w:val="bullet"/>
+      <w:lvlText w:val=""/>
+      <w:lvlJc w:val="left"/>
+      <w:pPr>
+        <w:ind w:left="720" w:hanging="360"/>
+      </w:pPr>
+      <w:rPr>
+        <w:rFonts w:ascii="Wingdings" w:hAnsi="Wingdings" w:hint="default"/>
+      </w:rPr>
+    </w:lvl>
+    <w:lvl w:ilvl="1" w:tplc="08090003" w:tentative="1">
+      <w:start w:val="1"/>
+      <w:numFmt w:val="bullet"/>
+      <w:lvlText w:val="o"/>
+      <w:lvlJc w:val="left"/>
+      <w:pPr>
+        <w:ind w:left="1440" w:hanging="360"/>
+      </w:pPr>
+      <w:rPr>
+        <w:rFonts w:ascii="Courier New" w:hAnsi="Courier New" w:cs="Courier New" w:hint="default"/>
+      </w:rPr>
+    </w:lvl>
+    <w:lvl w:ilvl="2" w:tplc="08090005" w:tentative="1">
+      <w:start w:val="1"/>
+      <w:numFmt w:val="bullet"/>
+      <w:lvlText w:val=""/>
+      <w:lvlJc w:val="left"/>
+      <w:pPr>
+        <w:ind w:left="2160" w:hanging="360"/>
+      </w:pPr>
+      <w:rPr>
+        <w:rFonts w:ascii="Wingdings" w:hAnsi="Wingdings" w:hint="default"/>
+      </w:rPr>
+    </w:lvl>
+    <w:lvl w:ilvl="3" w:tplc="08090001" w:tentative="1">
+      <w:start w:val="1"/>
+      <w:numFmt w:val="bullet"/>
+      <w:lvlText w:val=""/>
+      <w:lvlJc w:val="left"/>
+      <w:pPr>
+        <w:ind w:left="2880" w:hanging="360"/>
+      </w:pPr>
+      <w:rPr>
+        <w:rFonts w:ascii="Symbol" w:hAnsi="Symbol" w:hint="default"/>
+      </w:rPr>
+    </w:lvl>
+    <w:lvl w:ilvl="4" w:tplc="08090003" w:tentative="1">
+      <w:start w:val="1"/>
+      <w:numFmt w:val="bullet"/>
+      <w:lvlText w:val="o"/>
+      <w:lvlJc w:val="left"/>
+      <w:pPr>
+        <w:ind w:left="3600" w:hanging="360"/>
+      </w:pPr>
+      <w:rPr>
+        <w:rFonts w:ascii="Courier New" w:hAnsi="Courier New" w:cs="Courier New" w:hint="default"/>
+      </w:rPr>
+    </w:lvl>
+    <w:lvl w:ilvl="5" w:tplc="08090005" w:tentative="1">
+      <w:start w:val="1"/>
+      <w:numFmt w:val="bullet"/>
+      <w:lvlText w:val=""/>
+      <w:lvlJc w:val="left"/>
+      <w:pPr>
+        <w:ind w:left="4320" w:hanging="360"/>
+      </w:pPr>
+      <w:rPr>
+        <w:rFonts w:ascii="Wingdings" w:hAnsi="Wingdings" w:hint="default"/>
+      </w:rPr>
+    </w:lvl>
+    <w:lvl w:ilvl="6" w:tplc="08090001" w:tentative="1">
+      <w:start w:val="1"/>
+      <w:numFmt w:val="bullet"/>
+      <w:lvlText w:val=""/>
+      <w:lvlJc w:val="left"/>
+      <w:pPr>
+        <w:ind w:left="5040" w:hanging="360"/>
+      </w:pPr>
+      <w:rPr>
+        <w:rFonts w:ascii="Symbol" w:hAnsi="Symbol" w:hint="default"/>
+      </w:rPr>
+    </w:lvl>
+    <w:lvl w:ilvl="7" w:tplc="08090003" w:tentative="1">
+      <w:start w:val="1"/>
+      <w:numFmt w:val="bullet"/>
+      <w:lvlText w:val="o"/>
+      <w:lvlJc w:val="left"/>
+      <w:pPr>
+        <w:ind w:left="5760" w:hanging="360"/>
+      </w:pPr>
+      <w:rPr>
+        <w:rFonts w:ascii="Courier New" w:hAnsi="Courier New" w:cs="Courier New" w:hint="default"/>
+      </w:rPr>
+    </w:lvl>
+    <w:lvl w:ilvl="8" w:tplc="08090005" w:tentative="1">
+      <w:start w:val="1"/>
+      <w:numFmt w:val="bullet"/>
+      <w:lvlText w:val=""/>
+      <w:lvlJc w:val="left"/>
+      <w:pPr>
+        <w:ind w:left="6480" w:hanging="360"/>
+      </w:pPr>
+      <w:rPr>
+        <w:rFonts w:ascii="Wingdings" w:hAnsi="Wingdings" w:hint="default"/>
+      </w:rPr>
+    </w:lvl>
+  </w:abstractNum>
+  <w:abstractNum w:abstractNumId="18" w15:restartNumberingAfterBreak="0">
     <w:nsid w:val="7D864CBB"/>
     <w:multiLevelType w:val="hybridMultilevel"/>
     <w:tmpl w:val="D28A884E"/>
@@ -7274,7 +8488,7 @@
       </w:pPr>
     </w:lvl>
   </w:abstractNum>
-  <w:abstractNum w:abstractNumId="14" w15:restartNumberingAfterBreak="0">
+  <w:abstractNum w:abstractNumId="19" w15:restartNumberingAfterBreak="0">
     <w:nsid w:val="7E956007"/>
     <w:multiLevelType w:val="hybridMultilevel"/>
     <w:tmpl w:val="0E10CB88"/>
@@ -7361,49 +8575,64 @@
     </w:lvl>
   </w:abstractNum>
   <w:num w:numId="1" w16cid:durableId="1882671373">
+    <w:abstractNumId w:val="6"/>
+  </w:num>
+  <w:num w:numId="2" w16cid:durableId="488402332">
+    <w:abstractNumId w:val="7"/>
+  </w:num>
+  <w:num w:numId="3" w16cid:durableId="1517961157">
+    <w:abstractNumId w:val="5"/>
+  </w:num>
+  <w:num w:numId="4" w16cid:durableId="1860661669">
     <w:abstractNumId w:val="3"/>
   </w:num>
-  <w:num w:numId="2" w16cid:durableId="488402332">
+  <w:num w:numId="5" w16cid:durableId="1149633860">
+    <w:abstractNumId w:val="10"/>
+  </w:num>
+  <w:num w:numId="6" w16cid:durableId="942154090">
+    <w:abstractNumId w:val="1"/>
+  </w:num>
+  <w:num w:numId="7" w16cid:durableId="1054349932">
+    <w:abstractNumId w:val="12"/>
+  </w:num>
+  <w:num w:numId="8" w16cid:durableId="1158808719">
+    <w:abstractNumId w:val="19"/>
+  </w:num>
+  <w:num w:numId="9" w16cid:durableId="669331607">
+    <w:abstractNumId w:val="11"/>
+  </w:num>
+  <w:num w:numId="10" w16cid:durableId="1346520079">
+    <w:abstractNumId w:val="9"/>
+  </w:num>
+  <w:num w:numId="11" w16cid:durableId="1699312123">
+    <w:abstractNumId w:val="15"/>
+  </w:num>
+  <w:num w:numId="12" w16cid:durableId="969869494">
+    <w:abstractNumId w:val="13"/>
+  </w:num>
+  <w:num w:numId="13" w16cid:durableId="1414083523">
+    <w:abstractNumId w:val="16"/>
+  </w:num>
+  <w:num w:numId="14" w16cid:durableId="1597714874">
+    <w:abstractNumId w:val="18"/>
+  </w:num>
+  <w:num w:numId="15" w16cid:durableId="526218736">
+    <w:abstractNumId w:val="8"/>
+  </w:num>
+  <w:num w:numId="16" w16cid:durableId="1235701835">
+    <w:abstractNumId w:val="0"/>
+  </w:num>
+  <w:num w:numId="17" w16cid:durableId="577982199">
     <w:abstractNumId w:val="4"/>
   </w:num>
-  <w:num w:numId="3" w16cid:durableId="1517961157">
-    <w:abstractNumId w:val="2"/>
+  <w:num w:numId="18" w16cid:durableId="1051659277">
+    <w:abstractNumId w:val="17"/>
   </w:num>
-  <w:num w:numId="4" w16cid:durableId="1860661669">
-    <w:abstractNumId w:val="1"/>
-  </w:num>
-  <w:num w:numId="5" w16cid:durableId="1149633860">
-    <w:abstractNumId w:val="7"/>
-  </w:num>
-  <w:num w:numId="6" w16cid:durableId="942154090">
-    <w:abstractNumId w:val="0"/>
-  </w:num>
-  <w:num w:numId="7" w16cid:durableId="1054349932">
-    <w:abstractNumId w:val="9"/>
-  </w:num>
-  <w:num w:numId="8" w16cid:durableId="1158808719">
+  <w:num w:numId="19" w16cid:durableId="1396390958">
     <w:abstractNumId w:val="14"/>
   </w:num>
-  <w:num w:numId="9" w16cid:durableId="669331607">
-    <w:abstractNumId w:val="8"/>
-  </w:num>
-  <w:num w:numId="10" w16cid:durableId="1346520079">
-    <w:abstractNumId w:val="6"/>
-  </w:num>
-  <w:num w:numId="11" w16cid:durableId="1699312123">
-    <w:abstractNumId w:val="11"/>
-  </w:num>
-  <w:num w:numId="12" w16cid:durableId="969869494">
-    <w:abstractNumId w:val="10"/>
-  </w:num>
-  <w:num w:numId="13" w16cid:durableId="1414083523">
-    <w:abstractNumId w:val="12"/>
-  </w:num>
-  <w:num w:numId="14" w16cid:durableId="1597714874">
-    <w:abstractNumId w:val="13"/>
-  </w:num>
-  <w:num w:numId="15" w16cid:durableId="526218736">
-    <w:abstractNumId w:val="5"/>
+  <w:num w:numId="20" w16cid:durableId="1854029691">
+    <w:abstractNumId w:val="2"/>
   </w:num>
 </w:numbering>
 </file>
@@ -8011,6 +9240,7 @@
   <w:style w:type="character" w:default="1" w:styleId="DefaultParagraphFont">
     <w:name w:val="Default Paragraph Font"/>
     <w:uiPriority w:val="1"/>
+    <w:semiHidden/>
     <w:unhideWhenUsed/>
   </w:style>
   <w:style w:type="table" w:default="1" w:styleId="TableNormal">

</xml_diff>